<commit_message>
System Decomposition Updated (#23)
* LogOut sequence diagram added to vpp. Also added as a jpg file.

* logOut Seq. Updated

logout sequence diagram updated with timeout exception.

* Auto stash before merge of "master" and "origin/master"
</commit_message>
<xml_diff>
--- a/SDD/SDD.docx
+++ b/SDD/SDD.docx
@@ -30,19 +30,7 @@
         <w:rPr>
           <w:sz w:val="48"/>
         </w:rPr>
-        <w:t>&lt;</w:t>
-      </w:r>
-      <w:r>
-        <w:rPr>
-          <w:sz w:val="48"/>
-        </w:rPr>
-        <w:t>Online Ticket System</w:t>
-      </w:r>
-      <w:r>
-        <w:rPr>
-          <w:sz w:val="48"/>
-        </w:rPr>
-        <w:t>&gt;</w:t>
+        <w:t>&lt;Online Ticket System&gt;</w:t>
       </w:r>
     </w:p>
     <w:p>
@@ -81,13 +69,7 @@
         <w:rPr>
           <w:sz w:val="48"/>
         </w:rPr>
-        <w:t>System</w:t>
-      </w:r>
-      <w:r>
-        <w:rPr>
-          <w:sz w:val="48"/>
-        </w:rPr>
-        <w:t xml:space="preserve"> Design</w:t>
+        <w:t>System Design</w:t>
       </w:r>
     </w:p>
     <w:p>
@@ -232,6 +214,20 @@
         <w:rPr>
           <w:sz w:val="48"/>
         </w:rPr>
+        <w:t xml:space="preserve">, Dilara </w:t>
+      </w:r>
+      <w:proofErr w:type="spellStart"/>
+      <w:r>
+        <w:rPr>
+          <w:sz w:val="48"/>
+        </w:rPr>
+        <w:t>Ünbay</w:t>
+      </w:r>
+      <w:proofErr w:type="spellEnd"/>
+      <w:r>
+        <w:rPr>
+          <w:sz w:val="48"/>
+        </w:rPr>
         <w:t xml:space="preserve">, </w:t>
       </w:r>
       <w:proofErr w:type="spellStart"/>
@@ -239,7 +235,7 @@
         <w:rPr>
           <w:sz w:val="48"/>
         </w:rPr>
-        <w:t>Dilara</w:t>
+        <w:t>Özay</w:t>
       </w:r>
       <w:proofErr w:type="spellEnd"/>
       <w:r>
@@ -253,15 +249,9 @@
         <w:rPr>
           <w:sz w:val="48"/>
         </w:rPr>
-        <w:t>Ünbay</w:t>
+        <w:t>Ezerceli</w:t>
       </w:r>
       <w:proofErr w:type="spellEnd"/>
-      <w:r>
-        <w:rPr>
-          <w:sz w:val="48"/>
-        </w:rPr>
-        <w:t>, Özay Ezerceli</w:t>
-      </w:r>
       <w:r>
         <w:rPr>
           <w:sz w:val="48"/>
@@ -362,7 +352,7 @@
         </w:rPr>
       </w:pPr>
       <w:r>
-        <w:object w:dxaOrig="8745" w:dyaOrig="3300">
+        <w:object w:dxaOrig="8745" w:dyaOrig="3300" w14:anchorId="759809D5">
           <v:shapetype id="_x0000_t75" coordsize="21600,21600" o:spt="75" o:preferrelative="t" path="m@4@5l@4@11@9@11@9@5xe" filled="f" stroked="f">
             <v:stroke joinstyle="miter"/>
             <v:formulas>
@@ -382,10 +372,10 @@
             <v:path o:extrusionok="f" gradientshapeok="t" o:connecttype="rect"/>
             <o:lock v:ext="edit" aspectratio="t"/>
           </v:shapetype>
-          <v:shape id="_x0000_i1025" type="#_x0000_t75" style="width:168pt;height:63.75pt" o:ole="">
+          <v:shape id="_x0000_i1027" type="#_x0000_t75" style="width:168pt;height:63.75pt" o:ole="">
             <v:imagedata r:id="rId8" o:title=""/>
           </v:shape>
-          <o:OLEObject Type="Embed" ProgID="PBrush" ShapeID="_x0000_i1025" DrawAspect="Content" ObjectID="_1636789758" r:id="rId9"/>
+          <o:OLEObject Type="Embed" ProgID="PBrush" ShapeID="_x0000_i1027" DrawAspect="Content" ObjectID="_1637856247" r:id="rId9"/>
         </w:object>
       </w:r>
     </w:p>
@@ -417,7 +407,7 @@
     </w:p>
     <w:p>
       <w:pPr>
-        <w:pStyle w:val="KonuBal"/>
+        <w:pStyle w:val="Title"/>
         <w:sectPr>
           <w:footerReference w:type="default" r:id="rId10"/>
           <w:pgSz w:w="11906" w:h="16838"/>
@@ -452,7 +442,7 @@
       <w:sdtContent>
         <w:p>
           <w:pPr>
-            <w:pStyle w:val="TBal"/>
+            <w:pStyle w:val="TOCHeading"/>
             <w:rPr>
               <w:rFonts w:ascii="Times New Roman" w:hAnsi="Times New Roman" w:cs="Times New Roman"/>
               <w:color w:val="auto"/>
@@ -468,7 +458,7 @@
         </w:p>
         <w:p>
           <w:pPr>
-            <w:pStyle w:val="T1"/>
+            <w:pStyle w:val="TOC1"/>
             <w:tabs>
               <w:tab w:val="left" w:pos="880"/>
               <w:tab w:val="right" w:leader="dot" w:pos="9062"/>
@@ -492,7 +482,7 @@
           <w:hyperlink w:anchor="_Toc433996772" w:history="1">
             <w:r>
               <w:rPr>
-                <w:rStyle w:val="Kpr"/>
+                <w:rStyle w:val="Hyperlink"/>
                 <w:noProof/>
               </w:rPr>
               <w:t>1.</w:t>
@@ -508,7 +498,7 @@
             </w:r>
             <w:r>
               <w:rPr>
-                <w:rStyle w:val="Kpr"/>
+                <w:rStyle w:val="Hyperlink"/>
                 <w:noProof/>
               </w:rPr>
               <w:t>Introduction</w:t>
@@ -565,7 +555,7 @@
         </w:p>
         <w:p>
           <w:pPr>
-            <w:pStyle w:val="T2"/>
+            <w:pStyle w:val="TOC2"/>
             <w:tabs>
               <w:tab w:val="left" w:pos="1320"/>
               <w:tab w:val="right" w:leader="dot" w:pos="9062"/>
@@ -580,7 +570,7 @@
           <w:hyperlink w:anchor="_Toc433996773" w:history="1">
             <w:r>
               <w:rPr>
-                <w:rStyle w:val="Kpr"/>
+                <w:rStyle w:val="Hyperlink"/>
                 <w:noProof/>
               </w:rPr>
               <w:t>1.1.</w:t>
@@ -596,7 +586,7 @@
             </w:r>
             <w:r>
               <w:rPr>
-                <w:rStyle w:val="Kpr"/>
+                <w:rStyle w:val="Hyperlink"/>
                 <w:noProof/>
               </w:rPr>
               <w:t>Purpose of the System</w:t>
@@ -653,7 +643,7 @@
         </w:p>
         <w:p>
           <w:pPr>
-            <w:pStyle w:val="T2"/>
+            <w:pStyle w:val="TOC2"/>
             <w:tabs>
               <w:tab w:val="left" w:pos="1320"/>
               <w:tab w:val="right" w:leader="dot" w:pos="9062"/>
@@ -668,7 +658,7 @@
           <w:hyperlink w:anchor="_Toc433996774" w:history="1">
             <w:r>
               <w:rPr>
-                <w:rStyle w:val="Kpr"/>
+                <w:rStyle w:val="Hyperlink"/>
                 <w:noProof/>
               </w:rPr>
               <w:t>1.2.</w:t>
@@ -684,7 +674,7 @@
             </w:r>
             <w:r>
               <w:rPr>
-                <w:rStyle w:val="Kpr"/>
+                <w:rStyle w:val="Hyperlink"/>
                 <w:noProof/>
               </w:rPr>
               <w:t>Design Goals</w:t>
@@ -741,7 +731,7 @@
         </w:p>
         <w:p>
           <w:pPr>
-            <w:pStyle w:val="T2"/>
+            <w:pStyle w:val="TOC2"/>
             <w:tabs>
               <w:tab w:val="left" w:pos="1320"/>
               <w:tab w:val="right" w:leader="dot" w:pos="9062"/>
@@ -756,7 +746,7 @@
           <w:hyperlink w:anchor="_Toc433996775" w:history="1">
             <w:r>
               <w:rPr>
-                <w:rStyle w:val="Kpr"/>
+                <w:rStyle w:val="Hyperlink"/>
                 <w:noProof/>
               </w:rPr>
               <w:t>1.3.</w:t>
@@ -772,7 +762,7 @@
             </w:r>
             <w:r>
               <w:rPr>
-                <w:rStyle w:val="Kpr"/>
+                <w:rStyle w:val="Hyperlink"/>
                 <w:noProof/>
               </w:rPr>
               <w:t>Definitions, Acronyms, and Abbreviations</w:t>
@@ -829,7 +819,7 @@
         </w:p>
         <w:p>
           <w:pPr>
-            <w:pStyle w:val="T2"/>
+            <w:pStyle w:val="TOC2"/>
             <w:tabs>
               <w:tab w:val="left" w:pos="1320"/>
               <w:tab w:val="right" w:leader="dot" w:pos="9062"/>
@@ -844,7 +834,7 @@
           <w:hyperlink w:anchor="_Toc433996776" w:history="1">
             <w:r>
               <w:rPr>
-                <w:rStyle w:val="Kpr"/>
+                <w:rStyle w:val="Hyperlink"/>
                 <w:noProof/>
               </w:rPr>
               <w:t>1.4.</w:t>
@@ -860,7 +850,7 @@
             </w:r>
             <w:r>
               <w:rPr>
-                <w:rStyle w:val="Kpr"/>
+                <w:rStyle w:val="Hyperlink"/>
                 <w:noProof/>
               </w:rPr>
               <w:t>References</w:t>
@@ -917,7 +907,7 @@
         </w:p>
         <w:p>
           <w:pPr>
-            <w:pStyle w:val="T1"/>
+            <w:pStyle w:val="TOC1"/>
             <w:tabs>
               <w:tab w:val="left" w:pos="880"/>
               <w:tab w:val="right" w:leader="dot" w:pos="9062"/>
@@ -932,7 +922,7 @@
           <w:hyperlink w:anchor="_Toc433996777" w:history="1">
             <w:r>
               <w:rPr>
-                <w:rStyle w:val="Kpr"/>
+                <w:rStyle w:val="Hyperlink"/>
                 <w:noProof/>
               </w:rPr>
               <w:t>2.</w:t>
@@ -948,7 +938,7 @@
             </w:r>
             <w:r>
               <w:rPr>
-                <w:rStyle w:val="Kpr"/>
+                <w:rStyle w:val="Hyperlink"/>
                 <w:noProof/>
               </w:rPr>
               <w:t>Current Software Architecture</w:t>
@@ -1005,7 +995,7 @@
         </w:p>
         <w:p>
           <w:pPr>
-            <w:pStyle w:val="T1"/>
+            <w:pStyle w:val="TOC1"/>
             <w:tabs>
               <w:tab w:val="left" w:pos="880"/>
               <w:tab w:val="right" w:leader="dot" w:pos="9062"/>
@@ -1020,7 +1010,7 @@
           <w:hyperlink w:anchor="_Toc433996778" w:history="1">
             <w:r>
               <w:rPr>
-                <w:rStyle w:val="Kpr"/>
+                <w:rStyle w:val="Hyperlink"/>
                 <w:noProof/>
               </w:rPr>
               <w:t>3.</w:t>
@@ -1036,7 +1026,7 @@
             </w:r>
             <w:r>
               <w:rPr>
-                <w:rStyle w:val="Kpr"/>
+                <w:rStyle w:val="Hyperlink"/>
                 <w:noProof/>
               </w:rPr>
               <w:t>Proposed Software Architecture</w:t>
@@ -1093,7 +1083,7 @@
         </w:p>
         <w:p>
           <w:pPr>
-            <w:pStyle w:val="T2"/>
+            <w:pStyle w:val="TOC2"/>
             <w:tabs>
               <w:tab w:val="left" w:pos="1320"/>
               <w:tab w:val="right" w:leader="dot" w:pos="9062"/>
@@ -1108,7 +1098,7 @@
           <w:hyperlink w:anchor="_Toc433996779" w:history="1">
             <w:r>
               <w:rPr>
-                <w:rStyle w:val="Kpr"/>
+                <w:rStyle w:val="Hyperlink"/>
                 <w:noProof/>
               </w:rPr>
               <w:t>3.1.</w:t>
@@ -1124,7 +1114,7 @@
             </w:r>
             <w:r>
               <w:rPr>
-                <w:rStyle w:val="Kpr"/>
+                <w:rStyle w:val="Hyperlink"/>
                 <w:noProof/>
               </w:rPr>
               <w:t>Overview</w:t>
@@ -1181,7 +1171,7 @@
         </w:p>
         <w:p>
           <w:pPr>
-            <w:pStyle w:val="T2"/>
+            <w:pStyle w:val="TOC2"/>
             <w:tabs>
               <w:tab w:val="left" w:pos="1320"/>
               <w:tab w:val="right" w:leader="dot" w:pos="9062"/>
@@ -1196,7 +1186,7 @@
           <w:hyperlink w:anchor="_Toc433996780" w:history="1">
             <w:r>
               <w:rPr>
-                <w:rStyle w:val="Kpr"/>
+                <w:rStyle w:val="Hyperlink"/>
                 <w:noProof/>
               </w:rPr>
               <w:t>3.2.</w:t>
@@ -1212,7 +1202,7 @@
             </w:r>
             <w:r>
               <w:rPr>
-                <w:rStyle w:val="Kpr"/>
+                <w:rStyle w:val="Hyperlink"/>
                 <w:noProof/>
               </w:rPr>
               <w:t>System Decomposition</w:t>
@@ -1269,7 +1259,7 @@
         </w:p>
         <w:p>
           <w:pPr>
-            <w:pStyle w:val="T2"/>
+            <w:pStyle w:val="TOC2"/>
             <w:tabs>
               <w:tab w:val="left" w:pos="1320"/>
               <w:tab w:val="right" w:leader="dot" w:pos="9062"/>
@@ -1284,7 +1274,7 @@
           <w:hyperlink w:anchor="_Toc433996781" w:history="1">
             <w:r>
               <w:rPr>
-                <w:rStyle w:val="Kpr"/>
+                <w:rStyle w:val="Hyperlink"/>
                 <w:noProof/>
               </w:rPr>
               <w:t>3.3.</w:t>
@@ -1300,7 +1290,7 @@
             </w:r>
             <w:r>
               <w:rPr>
-                <w:rStyle w:val="Kpr"/>
+                <w:rStyle w:val="Hyperlink"/>
                 <w:noProof/>
               </w:rPr>
               <w:t>Hardware Software Mapping</w:t>
@@ -1357,7 +1347,7 @@
         </w:p>
         <w:p>
           <w:pPr>
-            <w:pStyle w:val="T2"/>
+            <w:pStyle w:val="TOC2"/>
             <w:tabs>
               <w:tab w:val="left" w:pos="1320"/>
               <w:tab w:val="right" w:leader="dot" w:pos="9062"/>
@@ -1372,7 +1362,7 @@
           <w:hyperlink w:anchor="_Toc433996782" w:history="1">
             <w:r>
               <w:rPr>
-                <w:rStyle w:val="Kpr"/>
+                <w:rStyle w:val="Hyperlink"/>
                 <w:noProof/>
               </w:rPr>
               <w:t>3.4.</w:t>
@@ -1388,7 +1378,7 @@
             </w:r>
             <w:r>
               <w:rPr>
-                <w:rStyle w:val="Kpr"/>
+                <w:rStyle w:val="Hyperlink"/>
                 <w:noProof/>
               </w:rPr>
               <w:t>Persistent Data Management</w:t>
@@ -1445,7 +1435,7 @@
         </w:p>
         <w:p>
           <w:pPr>
-            <w:pStyle w:val="T2"/>
+            <w:pStyle w:val="TOC2"/>
             <w:tabs>
               <w:tab w:val="left" w:pos="1320"/>
               <w:tab w:val="right" w:leader="dot" w:pos="9062"/>
@@ -1460,7 +1450,7 @@
           <w:hyperlink w:anchor="_Toc433996783" w:history="1">
             <w:r>
               <w:rPr>
-                <w:rStyle w:val="Kpr"/>
+                <w:rStyle w:val="Hyperlink"/>
                 <w:noProof/>
               </w:rPr>
               <w:t>3.5.</w:t>
@@ -1476,7 +1466,7 @@
             </w:r>
             <w:r>
               <w:rPr>
-                <w:rStyle w:val="Kpr"/>
+                <w:rStyle w:val="Hyperlink"/>
                 <w:noProof/>
               </w:rPr>
               <w:t>Access Control and Security</w:t>
@@ -1533,7 +1523,7 @@
         </w:p>
         <w:p>
           <w:pPr>
-            <w:pStyle w:val="T2"/>
+            <w:pStyle w:val="TOC2"/>
             <w:tabs>
               <w:tab w:val="left" w:pos="1320"/>
               <w:tab w:val="right" w:leader="dot" w:pos="9062"/>
@@ -1548,7 +1538,7 @@
           <w:hyperlink w:anchor="_Toc433996784" w:history="1">
             <w:r>
               <w:rPr>
-                <w:rStyle w:val="Kpr"/>
+                <w:rStyle w:val="Hyperlink"/>
                 <w:noProof/>
               </w:rPr>
               <w:t>3.6.</w:t>
@@ -1564,7 +1554,7 @@
             </w:r>
             <w:r>
               <w:rPr>
-                <w:rStyle w:val="Kpr"/>
+                <w:rStyle w:val="Hyperlink"/>
                 <w:noProof/>
               </w:rPr>
               <w:t>Global Software Control</w:t>
@@ -1621,7 +1611,7 @@
         </w:p>
         <w:p>
           <w:pPr>
-            <w:pStyle w:val="T2"/>
+            <w:pStyle w:val="TOC2"/>
             <w:tabs>
               <w:tab w:val="left" w:pos="1320"/>
               <w:tab w:val="right" w:leader="dot" w:pos="9062"/>
@@ -1636,7 +1626,7 @@
           <w:hyperlink w:anchor="_Toc433996785" w:history="1">
             <w:r>
               <w:rPr>
-                <w:rStyle w:val="Kpr"/>
+                <w:rStyle w:val="Hyperlink"/>
                 <w:noProof/>
               </w:rPr>
               <w:t>3.7.</w:t>
@@ -1652,7 +1642,7 @@
             </w:r>
             <w:r>
               <w:rPr>
-                <w:rStyle w:val="Kpr"/>
+                <w:rStyle w:val="Hyperlink"/>
                 <w:noProof/>
               </w:rPr>
               <w:t>Boundary Conditions</w:t>
@@ -1709,7 +1699,7 @@
         </w:p>
         <w:p>
           <w:pPr>
-            <w:pStyle w:val="T1"/>
+            <w:pStyle w:val="TOC1"/>
             <w:tabs>
               <w:tab w:val="left" w:pos="880"/>
               <w:tab w:val="right" w:leader="dot" w:pos="9062"/>
@@ -1724,7 +1714,7 @@
           <w:hyperlink w:anchor="_Toc433996786" w:history="1">
             <w:r>
               <w:rPr>
-                <w:rStyle w:val="Kpr"/>
+                <w:rStyle w:val="Hyperlink"/>
                 <w:noProof/>
               </w:rPr>
               <w:t>4.</w:t>
@@ -1740,7 +1730,7 @@
             </w:r>
             <w:r>
               <w:rPr>
-                <w:rStyle w:val="Kpr"/>
+                <w:rStyle w:val="Hyperlink"/>
                 <w:noProof/>
               </w:rPr>
               <w:t>Subsystem Services</w:t>
@@ -1797,7 +1787,7 @@
         </w:p>
         <w:p>
           <w:pPr>
-            <w:pStyle w:val="T1"/>
+            <w:pStyle w:val="TOC1"/>
             <w:tabs>
               <w:tab w:val="left" w:pos="880"/>
               <w:tab w:val="right" w:leader="dot" w:pos="9062"/>
@@ -1812,7 +1802,7 @@
           <w:hyperlink w:anchor="_Toc433996787" w:history="1">
             <w:r>
               <w:rPr>
-                <w:rStyle w:val="Kpr"/>
+                <w:rStyle w:val="Hyperlink"/>
                 <w:noProof/>
               </w:rPr>
               <w:t>5.</w:t>
@@ -1828,7 +1818,7 @@
             </w:r>
             <w:r>
               <w:rPr>
-                <w:rStyle w:val="Kpr"/>
+                <w:rStyle w:val="Hyperlink"/>
                 <w:noProof/>
               </w:rPr>
               <w:t>References</w:t>
@@ -1897,7 +1887,7 @@
     </w:sdt>
     <w:p>
       <w:pPr>
-        <w:pStyle w:val="KonuBal"/>
+        <w:pStyle w:val="Title"/>
       </w:pPr>
     </w:p>
     <w:p/>
@@ -1916,7 +1906,7 @@
     </w:p>
     <w:p>
       <w:pPr>
-        <w:pStyle w:val="KonuBal"/>
+        <w:pStyle w:val="Title"/>
       </w:pPr>
       <w:r>
         <w:lastRenderedPageBreak/>
@@ -1954,7 +1944,15 @@
     </w:p>
     <w:p>
       <w:r>
-        <w:t>The System Design Document (SDD) is written after the initial system decomposition is done, and updated throughout the development. SDD describes the services provided by each subsystem. Although this section is usually empty or incomplete in the first versions of the SDD, this section serves as a reference for teams for the boundaries between their subsystems. The interface of each subsystem is derived from this section and detailed in the Object Design Document.</w:t>
+        <w:t xml:space="preserve">The System Design Document (SDD) is written after the initial system decomposition is </w:t>
+      </w:r>
+      <w:proofErr w:type="gramStart"/>
+      <w:r>
+        <w:t>done, and</w:t>
+      </w:r>
+      <w:proofErr w:type="gramEnd"/>
+      <w:r>
+        <w:t xml:space="preserve"> updated throughout the development. SDD describes the services provided by each subsystem. Although this section is usually empty or incomplete in the first versions of the SDD, this section serves as a reference for teams for the boundaries between their subsystems. The interface of each subsystem is derived from this section and detailed in the Object Design Document.</w:t>
       </w:r>
     </w:p>
     <w:p>
@@ -1964,7 +1962,11 @@
     </w:p>
     <w:p>
       <w:pPr>
-        <w:pStyle w:val="Balk1"/>
+        <w:pStyle w:val="Heading1"/>
+        <w:numPr>
+          <w:ilvl w:val="0"/>
+          <w:numId w:val="5"/>
+        </w:numPr>
       </w:pPr>
       <w:bookmarkStart w:id="0" w:name="_Toc433996772"/>
       <w:r>
@@ -2002,7 +2004,11 @@
     </w:p>
     <w:p>
       <w:pPr>
-        <w:pStyle w:val="Balk2"/>
+        <w:pStyle w:val="Heading2"/>
+        <w:numPr>
+          <w:ilvl w:val="1"/>
+          <w:numId w:val="5"/>
+        </w:numPr>
       </w:pPr>
       <w:bookmarkStart w:id="1" w:name="_Toc433996773"/>
       <w:r>
@@ -2012,7 +2018,11 @@
     </w:p>
     <w:p>
       <w:pPr>
-        <w:pStyle w:val="Balk2"/>
+        <w:pStyle w:val="Heading2"/>
+        <w:numPr>
+          <w:ilvl w:val="1"/>
+          <w:numId w:val="5"/>
+        </w:numPr>
       </w:pPr>
       <w:bookmarkStart w:id="2" w:name="_Toc433996774"/>
       <w:r>
@@ -2022,29 +2032,25 @@
     </w:p>
     <w:p>
       <w:pPr>
-        <w:pStyle w:val="Balk2"/>
+        <w:pStyle w:val="Heading2"/>
+        <w:numPr>
+          <w:ilvl w:val="1"/>
+          <w:numId w:val="5"/>
+        </w:numPr>
       </w:pPr>
       <w:bookmarkStart w:id="3" w:name="_Toc433996775"/>
       <w:r>
-        <w:t xml:space="preserve">Definitions, </w:t>
-      </w:r>
-      <w:r>
-        <w:t>A</w:t>
-      </w:r>
-      <w:r>
-        <w:t xml:space="preserve">cronyms, and </w:t>
-      </w:r>
-      <w:r>
-        <w:t>A</w:t>
-      </w:r>
-      <w:r>
-        <w:t>bbreviations</w:t>
+        <w:t>Definitions, Acronyms, and Abbreviations</w:t>
       </w:r>
       <w:bookmarkEnd w:id="3"/>
     </w:p>
     <w:p>
       <w:pPr>
-        <w:pStyle w:val="Balk2"/>
+        <w:pStyle w:val="Heading2"/>
+        <w:numPr>
+          <w:ilvl w:val="1"/>
+          <w:numId w:val="5"/>
+        </w:numPr>
       </w:pPr>
       <w:bookmarkStart w:id="4" w:name="_Toc433996776"/>
       <w:r>
@@ -2066,7 +2072,11 @@
     </w:p>
     <w:p>
       <w:pPr>
-        <w:pStyle w:val="Balk1"/>
+        <w:pStyle w:val="Heading1"/>
+        <w:numPr>
+          <w:ilvl w:val="0"/>
+          <w:numId w:val="5"/>
+        </w:numPr>
       </w:pPr>
       <w:bookmarkStart w:id="5" w:name="_Toc433996777"/>
       <w:r>
@@ -2125,7 +2135,11 @@
     </w:p>
     <w:p>
       <w:pPr>
-        <w:pStyle w:val="Balk1"/>
+        <w:pStyle w:val="Heading1"/>
+        <w:numPr>
+          <w:ilvl w:val="0"/>
+          <w:numId w:val="5"/>
+        </w:numPr>
       </w:pPr>
       <w:bookmarkStart w:id="6" w:name="_Toc433996778"/>
       <w:r>
@@ -2150,7 +2164,11 @@
     </w:p>
     <w:p>
       <w:pPr>
-        <w:pStyle w:val="Balk2"/>
+        <w:pStyle w:val="Heading2"/>
+        <w:numPr>
+          <w:ilvl w:val="1"/>
+          <w:numId w:val="5"/>
+        </w:numPr>
       </w:pPr>
       <w:bookmarkStart w:id="7" w:name="_Toc433996779"/>
       <w:r>
@@ -2181,6 +2199,13 @@
         <w:t>)</w:t>
       </w:r>
     </w:p>
+    <w:p>
+      <w:r>
+        <w:t>Present a bird’s-eye view of the software architecture and briefly describes the assignment of functionality to each subsystem.</w:t>
+      </w:r>
+    </w:p>
+    <w:p/>
+    <w:p/>
     <w:p>
       <w:pPr>
         <w:rPr>
@@ -2189,16 +2214,21 @@
           <w:szCs w:val="24"/>
         </w:rPr>
       </w:pPr>
-      <w:r>
-        <w:t>Present a bird’s-eye view of the software architecture and briefly describes the assignment of functionality to each subsystem.</w:t>
-      </w:r>
-    </w:p>
-    <w:p>
-      <w:pPr>
-        <w:pStyle w:val="Balk2"/>
+    </w:p>
+    <w:p>
+      <w:pPr>
+        <w:pStyle w:val="Heading2"/>
+        <w:numPr>
+          <w:ilvl w:val="1"/>
+          <w:numId w:val="5"/>
+        </w:numPr>
+        <w:rPr>
+          <w:color w:val="FF0000"/>
+        </w:rPr>
       </w:pPr>
       <w:bookmarkStart w:id="8" w:name="_Toc433996780"/>
       <w:r>
+        <w:lastRenderedPageBreak/>
         <w:t>System Decomposition</w:t>
       </w:r>
       <w:bookmarkEnd w:id="8"/>
@@ -2209,116 +2239,307 @@
         <w:rPr>
           <w:color w:val="FF0000"/>
         </w:rPr>
-        <w:t>(</w:t>
-      </w:r>
-      <w:proofErr w:type="spellStart"/>
-      <w:r>
+        <w:t>(Dilara)</w:t>
+      </w:r>
+    </w:p>
+    <w:p/>
+    <w:p>
+      <w:r>
+        <w:rPr>
+          <w:noProof/>
+        </w:rPr>
+        <w:drawing>
+          <wp:inline distT="0" distB="0" distL="0" distR="0" wp14:anchorId="2D092AA4" wp14:editId="53B5A1A1">
+            <wp:extent cx="5029200" cy="2676525"/>
+            <wp:effectExtent l="0" t="0" r="0" b="9525"/>
+            <wp:docPr id="4" name="Picture 4" descr="A close up of a map&#10;&#10;Description automatically generated"/>
+            <wp:cNvGraphicFramePr>
+              <a:graphicFrameLocks xmlns:a="http://schemas.openxmlformats.org/drawingml/2006/main" noChangeAspect="1"/>
+            </wp:cNvGraphicFramePr>
+            <a:graphic xmlns:a="http://schemas.openxmlformats.org/drawingml/2006/main">
+              <a:graphicData uri="http://schemas.openxmlformats.org/drawingml/2006/picture">
+                <pic:pic xmlns:pic="http://schemas.openxmlformats.org/drawingml/2006/picture">
+                  <pic:nvPicPr>
+                    <pic:cNvPr id="4" name="subsystemdecomp.png"/>
+                    <pic:cNvPicPr/>
+                  </pic:nvPicPr>
+                  <pic:blipFill>
+                    <a:blip r:embed="rId13">
+                      <a:extLst>
+                        <a:ext uri="{28A0092B-C50C-407E-A947-70E740481C1C}">
+                          <a14:useLocalDpi xmlns:a14="http://schemas.microsoft.com/office/drawing/2010/main" val="0"/>
+                        </a:ext>
+                      </a:extLst>
+                    </a:blip>
+                    <a:stretch>
+                      <a:fillRect/>
+                    </a:stretch>
+                  </pic:blipFill>
+                  <pic:spPr>
+                    <a:xfrm>
+                      <a:off x="0" y="0"/>
+                      <a:ext cx="5029200" cy="2676525"/>
+                    </a:xfrm>
+                    <a:prstGeom prst="rect">
+                      <a:avLst/>
+                    </a:prstGeom>
+                  </pic:spPr>
+                </pic:pic>
+              </a:graphicData>
+            </a:graphic>
+          </wp:inline>
+        </w:drawing>
+      </w:r>
+    </w:p>
+    <w:p>
+      <w:pPr>
+        <w:jc w:val="center"/>
+        <w:rPr>
+          <w:i/>
+          <w:iCs/>
+        </w:rPr>
+      </w:pPr>
+      <w:r>
+        <w:rPr>
+          <w:i/>
+          <w:iCs/>
+        </w:rPr>
+        <w:t>Figure 1: Subsystem Decomposition</w:t>
+      </w:r>
+    </w:p>
+    <w:p/>
+    <w:p>
+      <w:pPr>
+        <w:ind w:firstLine="0"/>
+      </w:pPr>
+      <w:r>
+        <w:t>Online Ticket System is decomposed based on a Model-View-Controller (MVC) architectural design. MVC was a fitting choice for our system since it provides a faster development process and supports various changes without affecting the entire model. The system is decomposed into three levels: Model, View and Controller.</w:t>
+      </w:r>
+    </w:p>
+    <w:p>
+      <w:pPr>
+        <w:ind w:firstLine="0"/>
+      </w:pPr>
+    </w:p>
+    <w:p>
+      <w:pPr>
+        <w:ind w:firstLine="0"/>
+      </w:pPr>
+      <w:r>
+        <w:t>Model level is responsible for the data and where it is stored. It is decomposed into three components.</w:t>
+      </w:r>
+    </w:p>
+    <w:p>
+      <w:pPr>
+        <w:pStyle w:val="ListParagraph"/>
+        <w:numPr>
+          <w:ilvl w:val="0"/>
+          <w:numId w:val="17"/>
+        </w:numPr>
+      </w:pPr>
+      <w:r>
+        <w:t>Event Storage is responsible for receiving the event information. Event information includes event name, artist name, event description, event date, event stage etc.</w:t>
+      </w:r>
+    </w:p>
+    <w:p>
+      <w:pPr>
+        <w:pStyle w:val="ListParagraph"/>
+        <w:numPr>
+          <w:ilvl w:val="0"/>
+          <w:numId w:val="17"/>
+        </w:numPr>
+      </w:pPr>
+      <w:r>
+        <w:t>Ticket Storage is responsible for receiving the ticket information. Ticket information includes event information and the user information.</w:t>
+      </w:r>
+    </w:p>
+    <w:p>
+      <w:pPr>
+        <w:pStyle w:val="ListParagraph"/>
+        <w:numPr>
+          <w:ilvl w:val="0"/>
+          <w:numId w:val="17"/>
+        </w:numPr>
+      </w:pPr>
+      <w:r>
+        <w:t>User directory is responsible for receiving the user information. User information includes name, surname, birthday etc.</w:t>
+      </w:r>
+    </w:p>
+    <w:p>
+      <w:pPr>
+        <w:ind w:firstLine="0"/>
+      </w:pPr>
+      <w:r>
+        <w:t>View level is responsible for showing the output to the user using an interface. It displays the information told by the Controller level or the Model level. It also informs the Controller level about the user requests.</w:t>
+      </w:r>
+    </w:p>
+    <w:p>
+      <w:pPr>
+        <w:pStyle w:val="ListParagraph"/>
+        <w:numPr>
+          <w:ilvl w:val="0"/>
+          <w:numId w:val="18"/>
+        </w:numPr>
+      </w:pPr>
+      <w:r>
+        <w:t>User Interface provides the view to the user. Also, it is responsible for getting the user inputs and informing the Controller level.</w:t>
+      </w:r>
+    </w:p>
+    <w:p>
+      <w:pPr>
+        <w:ind w:firstLine="0"/>
+      </w:pPr>
+      <w:r>
+        <w:t>Controller level is responsible for managing the user outputs and passing them to View level. Also, it provides appropriate inputs for the user. It establishes the connection between View and Model levels. It is decomposed into three components.</w:t>
+      </w:r>
+      <w:bookmarkStart w:id="9" w:name="_GoBack"/>
+      <w:bookmarkEnd w:id="9"/>
+    </w:p>
+    <w:p>
+      <w:pPr>
+        <w:pStyle w:val="ListParagraph"/>
+        <w:numPr>
+          <w:ilvl w:val="0"/>
+          <w:numId w:val="18"/>
+        </w:numPr>
+      </w:pPr>
+      <w:r>
+        <w:t>User management handles the user related requests and provides a way to manage the user data on the Model level.</w:t>
+      </w:r>
+    </w:p>
+    <w:p>
+      <w:pPr>
+        <w:pStyle w:val="ListParagraph"/>
+        <w:numPr>
+          <w:ilvl w:val="0"/>
+          <w:numId w:val="17"/>
+        </w:numPr>
+      </w:pPr>
+      <w:r>
+        <w:lastRenderedPageBreak/>
+        <w:t>Session management establishes the identification between the client and the server by sending and receiving requests.</w:t>
+      </w:r>
+    </w:p>
+    <w:p>
+      <w:pPr>
+        <w:pStyle w:val="ListParagraph"/>
+        <w:numPr>
+          <w:ilvl w:val="0"/>
+          <w:numId w:val="17"/>
+        </w:numPr>
+      </w:pPr>
+      <w:r>
+        <w:t>Component management handles the event and ticket related requests and provides a way to manage the event and ticket data on the Model level.</w:t>
+      </w:r>
+    </w:p>
+    <w:p>
+      <w:pPr>
+        <w:ind w:firstLine="0"/>
+      </w:pPr>
+    </w:p>
+    <w:p>
+      <w:pPr>
+        <w:pStyle w:val="Heading2"/>
+        <w:numPr>
+          <w:ilvl w:val="1"/>
+          <w:numId w:val="5"/>
+        </w:numPr>
         <w:rPr>
           <w:color w:val="FF0000"/>
         </w:rPr>
-        <w:t>Dilara</w:t>
-      </w:r>
-      <w:proofErr w:type="spellEnd"/>
+      </w:pPr>
+      <w:bookmarkStart w:id="10" w:name="_Toc433996781"/>
+      <w:r>
+        <w:t>Hardware Software Mapping</w:t>
+      </w:r>
+      <w:bookmarkEnd w:id="10"/>
+      <w:r>
+        <w:t xml:space="preserve"> </w:t>
+      </w:r>
       <w:r>
         <w:rPr>
           <w:color w:val="FF0000"/>
         </w:rPr>
-        <w:t>)</w:t>
-      </w:r>
-    </w:p>
-    <w:p>
-      <w:r>
-        <w:t xml:space="preserve">Describe the decomposition into </w:t>
-      </w:r>
-      <w:r>
-        <w:rPr>
-          <w:b/>
-        </w:rPr>
-        <w:t>subsystems and the responsibilities</w:t>
-      </w:r>
-      <w:r>
-        <w:t xml:space="preserve"> of each. </w:t>
-      </w:r>
-      <w:r>
-        <w:rPr>
-          <w:b/>
-        </w:rPr>
-        <w:t>This is the main product of system design.</w:t>
-      </w:r>
+        <w:t>(Dilara)</w:t>
+      </w:r>
+    </w:p>
+    <w:p/>
+    <w:p>
+      <w:r>
+        <w:rPr>
+          <w:noProof/>
+        </w:rPr>
+        <w:drawing>
+          <wp:inline distT="0" distB="0" distL="0" distR="0" wp14:anchorId="7A068556" wp14:editId="67362B00">
+            <wp:extent cx="4581525" cy="3429000"/>
+            <wp:effectExtent l="0" t="0" r="9525" b="0"/>
+            <wp:docPr id="2" name="Picture 2" descr="A screenshot of text&#10;&#10;Description automatically generated"/>
+            <wp:cNvGraphicFramePr>
+              <a:graphicFrameLocks xmlns:a="http://schemas.openxmlformats.org/drawingml/2006/main" noChangeAspect="1"/>
+            </wp:cNvGraphicFramePr>
+            <a:graphic xmlns:a="http://schemas.openxmlformats.org/drawingml/2006/main">
+              <a:graphicData uri="http://schemas.openxmlformats.org/drawingml/2006/picture">
+                <pic:pic xmlns:pic="http://schemas.openxmlformats.org/drawingml/2006/picture">
+                  <pic:nvPicPr>
+                    <pic:cNvPr id="2" name="hwswmapping.png"/>
+                    <pic:cNvPicPr/>
+                  </pic:nvPicPr>
+                  <pic:blipFill>
+                    <a:blip r:embed="rId14">
+                      <a:extLst>
+                        <a:ext uri="{28A0092B-C50C-407E-A947-70E740481C1C}">
+                          <a14:useLocalDpi xmlns:a14="http://schemas.microsoft.com/office/drawing/2010/main" val="0"/>
+                        </a:ext>
+                      </a:extLst>
+                    </a:blip>
+                    <a:stretch>
+                      <a:fillRect/>
+                    </a:stretch>
+                  </pic:blipFill>
+                  <pic:spPr>
+                    <a:xfrm>
+                      <a:off x="0" y="0"/>
+                      <a:ext cx="4581525" cy="3429000"/>
+                    </a:xfrm>
+                    <a:prstGeom prst="rect">
+                      <a:avLst/>
+                    </a:prstGeom>
+                  </pic:spPr>
+                </pic:pic>
+              </a:graphicData>
+            </a:graphic>
+          </wp:inline>
+        </w:drawing>
+      </w:r>
+    </w:p>
+    <w:p/>
+    <w:p/>
+    <w:p>
+      <w:r>
+        <w:t>Describe how subsystems are assigned to hardware and off-the-shelf components. It also lists the issues introduced by multiple nodes and software reuse.</w:t>
+      </w:r>
+    </w:p>
+    <w:p>
+      <w:pPr>
+        <w:pStyle w:val="Heading2"/>
+        <w:numPr>
+          <w:ilvl w:val="1"/>
+          <w:numId w:val="5"/>
+        </w:numPr>
+      </w:pPr>
+      <w:bookmarkStart w:id="11" w:name="_Toc433996782"/>
+      <w:r>
+        <w:t>Persistent Data Management</w:t>
+      </w:r>
+      <w:bookmarkEnd w:id="11"/>
       <w:r>
         <w:t xml:space="preserve"> </w:t>
       </w:r>
-    </w:p>
-    <w:p>
-      <w:pPr>
-        <w:pStyle w:val="Balk2"/>
-      </w:pPr>
-      <w:bookmarkStart w:id="9" w:name="_Toc433996781"/>
-      <w:r>
-        <w:lastRenderedPageBreak/>
-        <w:t>Hardware Software Mapping</w:t>
-      </w:r>
-      <w:bookmarkEnd w:id="9"/>
-      <w:r>
-        <w:t xml:space="preserve"> </w:t>
-      </w:r>
       <w:r>
         <w:rPr>
           <w:color w:val="FF0000"/>
         </w:rPr>
-        <w:t>(</w:t>
-      </w:r>
-      <w:proofErr w:type="spellStart"/>
-      <w:r>
-        <w:rPr>
-          <w:color w:val="FF0000"/>
-        </w:rPr>
-        <w:t>Dilara</w:t>
-      </w:r>
-      <w:proofErr w:type="spellEnd"/>
-      <w:r>
-        <w:rPr>
-          <w:color w:val="FF0000"/>
-        </w:rPr>
-        <w:t>)</w:t>
-      </w:r>
-    </w:p>
-    <w:p>
-      <w:r>
-        <w:t>Describe how subsystems are assigned to hardware and off-the-shelf components. It also lists the issues introduced by multiple nodes and software reuse.</w:t>
-      </w:r>
-    </w:p>
-    <w:p>
-      <w:pPr>
-        <w:pStyle w:val="Balk2"/>
-      </w:pPr>
-      <w:bookmarkStart w:id="10" w:name="_Toc433996782"/>
-      <w:r>
-        <w:t>Persistent Data Management</w:t>
-      </w:r>
-      <w:bookmarkEnd w:id="10"/>
-      <w:r>
-        <w:t xml:space="preserve"> </w:t>
-      </w:r>
-      <w:r>
-        <w:rPr>
-          <w:color w:val="FF0000"/>
-        </w:rPr>
-        <w:t>(</w:t>
-      </w:r>
-      <w:proofErr w:type="spellStart"/>
-      <w:r>
-        <w:rPr>
-          <w:color w:val="FF0000"/>
-        </w:rPr>
-        <w:t>Dilara</w:t>
-      </w:r>
-      <w:proofErr w:type="spellEnd"/>
-      <w:r>
-        <w:rPr>
-          <w:color w:val="FF0000"/>
-        </w:rPr>
-        <w:t>)</w:t>
+        <w:t>(Dilara)</w:t>
       </w:r>
     </w:p>
     <w:p>
@@ -2366,13 +2587,17 @@
     </w:p>
     <w:p>
       <w:pPr>
-        <w:pStyle w:val="Balk2"/>
-      </w:pPr>
-      <w:bookmarkStart w:id="11" w:name="_Toc433996783"/>
+        <w:pStyle w:val="Heading2"/>
+        <w:numPr>
+          <w:ilvl w:val="1"/>
+          <w:numId w:val="5"/>
+        </w:numPr>
+      </w:pPr>
+      <w:bookmarkStart w:id="12" w:name="_Toc433996783"/>
       <w:r>
         <w:t>Access Control and Security</w:t>
       </w:r>
-      <w:bookmarkEnd w:id="11"/>
+      <w:bookmarkEnd w:id="12"/>
       <w:r>
         <w:t xml:space="preserve"> </w:t>
       </w:r>
@@ -2380,21 +2605,7 @@
         <w:rPr>
           <w:color w:val="FF0000"/>
         </w:rPr>
-        <w:t>(</w:t>
-      </w:r>
-      <w:proofErr w:type="spellStart"/>
-      <w:r>
-        <w:rPr>
-          <w:color w:val="FF0000"/>
-        </w:rPr>
-        <w:t>Dilara</w:t>
-      </w:r>
-      <w:proofErr w:type="spellEnd"/>
-      <w:r>
-        <w:rPr>
-          <w:color w:val="FF0000"/>
-        </w:rPr>
-        <w:t>)</w:t>
+        <w:t>(Dilara)</w:t>
       </w:r>
     </w:p>
     <w:p>
@@ -2411,13 +2622,18 @@
     </w:p>
     <w:p>
       <w:pPr>
-        <w:pStyle w:val="Balk2"/>
-      </w:pPr>
-      <w:bookmarkStart w:id="12" w:name="_Toc433996784"/>
-      <w:r>
+        <w:pStyle w:val="Heading2"/>
+        <w:numPr>
+          <w:ilvl w:val="1"/>
+          <w:numId w:val="5"/>
+        </w:numPr>
+      </w:pPr>
+      <w:bookmarkStart w:id="13" w:name="_Toc433996784"/>
+      <w:r>
+        <w:lastRenderedPageBreak/>
         <w:t>Global Software Control</w:t>
       </w:r>
-      <w:bookmarkEnd w:id="12"/>
+      <w:bookmarkEnd w:id="13"/>
       <w:r>
         <w:t xml:space="preserve"> </w:t>
       </w:r>
@@ -2425,23 +2641,49 @@
         <w:rPr>
           <w:color w:val="FF0000"/>
         </w:rPr>
-        <w:t>(Özay)</w:t>
-      </w:r>
-    </w:p>
-    <w:p>
-      <w:r>
-        <w:t>Describe how the global software control is implemented. In particular, this section should describe how requests are initiated and how subsystems synchronize. This section should list and address synchronization and concurrency issues.</w:t>
-      </w:r>
-    </w:p>
-    <w:p>
-      <w:pPr>
-        <w:pStyle w:val="Balk2"/>
-      </w:pPr>
-      <w:bookmarkStart w:id="13" w:name="_Toc433996785"/>
+        <w:t>(</w:t>
+      </w:r>
+      <w:proofErr w:type="spellStart"/>
+      <w:r>
+        <w:rPr>
+          <w:color w:val="FF0000"/>
+        </w:rPr>
+        <w:t>Özay</w:t>
+      </w:r>
+      <w:proofErr w:type="spellEnd"/>
+      <w:r>
+        <w:rPr>
+          <w:color w:val="FF0000"/>
+        </w:rPr>
+        <w:t>)</w:t>
+      </w:r>
+    </w:p>
+    <w:p>
+      <w:r>
+        <w:t xml:space="preserve">Describe how the global software control is implemented. </w:t>
+      </w:r>
+      <w:proofErr w:type="gramStart"/>
+      <w:r>
+        <w:t>In particular, this</w:t>
+      </w:r>
+      <w:proofErr w:type="gramEnd"/>
+      <w:r>
+        <w:t xml:space="preserve"> section should describe how requests are initiated and how subsystems synchronize. This section should list and address synchronization and concurrency issues.</w:t>
+      </w:r>
+    </w:p>
+    <w:p>
+      <w:pPr>
+        <w:pStyle w:val="Heading2"/>
+        <w:numPr>
+          <w:ilvl w:val="1"/>
+          <w:numId w:val="5"/>
+        </w:numPr>
+      </w:pPr>
+      <w:bookmarkStart w:id="14" w:name="_Toc433996785"/>
       <w:r>
         <w:t>Boundary Conditions</w:t>
       </w:r>
-      <w:bookmarkEnd w:id="13"/>
+      <w:bookmarkEnd w:id="14"/>
       <w:r>
         <w:t xml:space="preserve"> </w:t>
       </w:r>
@@ -2449,7 +2691,21 @@
         <w:rPr>
           <w:color w:val="FF0000"/>
         </w:rPr>
-        <w:t>(Özay)</w:t>
+        <w:t>(</w:t>
+      </w:r>
+      <w:proofErr w:type="spellStart"/>
+      <w:r>
+        <w:rPr>
+          <w:color w:val="FF0000"/>
+        </w:rPr>
+        <w:t>Özay</w:t>
+      </w:r>
+      <w:proofErr w:type="spellEnd"/>
+      <w:r>
+        <w:rPr>
+          <w:color w:val="FF0000"/>
+        </w:rPr>
+        <w:t>)</w:t>
       </w:r>
     </w:p>
     <w:p>
@@ -2459,13 +2715,17 @@
     </w:p>
     <w:p>
       <w:pPr>
-        <w:pStyle w:val="Balk1"/>
-      </w:pPr>
-      <w:bookmarkStart w:id="14" w:name="_Toc433996786"/>
+        <w:pStyle w:val="Heading1"/>
+        <w:numPr>
+          <w:ilvl w:val="0"/>
+          <w:numId w:val="5"/>
+        </w:numPr>
+      </w:pPr>
+      <w:bookmarkStart w:id="15" w:name="_Toc433996786"/>
       <w:r>
         <w:t>Subsystem Services</w:t>
       </w:r>
-      <w:bookmarkEnd w:id="14"/>
+      <w:bookmarkEnd w:id="15"/>
       <w:r>
         <w:t xml:space="preserve"> </w:t>
       </w:r>
@@ -2473,7 +2733,21 @@
         <w:rPr>
           <w:color w:val="FF0000"/>
         </w:rPr>
-        <w:t>(Özay)</w:t>
+        <w:t>(</w:t>
+      </w:r>
+      <w:proofErr w:type="spellStart"/>
+      <w:r>
+        <w:rPr>
+          <w:color w:val="FF0000"/>
+        </w:rPr>
+        <w:t>Özay</w:t>
+      </w:r>
+      <w:proofErr w:type="spellEnd"/>
+      <w:r>
+        <w:rPr>
+          <w:color w:val="FF0000"/>
+        </w:rPr>
+        <w:t>)</w:t>
       </w:r>
     </w:p>
     <w:p>
@@ -2484,15 +2758,7 @@
         <w:rPr>
           <w:b/>
         </w:rPr>
-        <w:t>services provided by</w:t>
-      </w:r>
-      <w:bookmarkStart w:id="15" w:name="_GoBack"/>
-      <w:bookmarkEnd w:id="15"/>
-      <w:r>
-        <w:rPr>
-          <w:b/>
-        </w:rPr>
-        <w:t xml:space="preserve"> each subsystem</w:t>
+        <w:t>services provided by each subsystem</w:t>
       </w:r>
       <w:r>
         <w:t>. Although this section is usually empty or incomplete in the first versions of the SDD, this section serves as a reference for teams for the boundaries between their subsystems. The interface of each subsystem is derived from this section and detailed in the Object Design Document.</w:t>
@@ -2500,7 +2766,11 @@
     </w:p>
     <w:p>
       <w:pPr>
-        <w:pStyle w:val="Balk1"/>
+        <w:pStyle w:val="Heading1"/>
+        <w:numPr>
+          <w:ilvl w:val="0"/>
+          <w:numId w:val="5"/>
+        </w:numPr>
       </w:pPr>
       <w:bookmarkStart w:id="16" w:name="_Toc433996787"/>
       <w:r>
@@ -2514,7 +2784,21 @@
         <w:rPr>
           <w:color w:val="FF0000"/>
         </w:rPr>
-        <w:t>(Özay)</w:t>
+        <w:t>(</w:t>
+      </w:r>
+      <w:proofErr w:type="spellStart"/>
+      <w:r>
+        <w:rPr>
+          <w:color w:val="FF0000"/>
+        </w:rPr>
+        <w:t>Özay</w:t>
+      </w:r>
+      <w:proofErr w:type="spellEnd"/>
+      <w:r>
+        <w:rPr>
+          <w:color w:val="FF0000"/>
+        </w:rPr>
+        <w:t>)</w:t>
       </w:r>
     </w:p>
     <w:p>
@@ -2553,7 +2837,7 @@
     </w:p>
     <w:p>
       <w:pPr>
-        <w:pStyle w:val="ListeParagraf"/>
+        <w:pStyle w:val="ListParagraph"/>
         <w:numPr>
           <w:ilvl w:val="0"/>
           <w:numId w:val="16"/>
@@ -2615,66 +2899,41 @@
       </w:r>
       <w:proofErr w:type="gramEnd"/>
       <w:r>
-        <w:t xml:space="preserve"> (</w:t>
-      </w:r>
-      <w:r>
-        <w:t>2010</w:t>
-      </w:r>
-      <w:r>
-        <w:t xml:space="preserve">). </w:t>
+        <w:t xml:space="preserve"> (2010). </w:t>
       </w:r>
       <w:r>
         <w:rPr>
           <w:bCs/>
           <w:i/>
         </w:rPr>
-        <w:t>Object-Oriented Software Engineering</w:t>
-      </w:r>
-      <w:r>
-        <w:rPr>
-          <w:bCs/>
-          <w:i/>
-        </w:rPr>
+        <w:t>Object-Oriented Software Engineering Using UML, Patterns, and Java</w:t>
+      </w:r>
+      <w:r>
+        <w:t>, Prentice Hall, 3</w:t>
+      </w:r>
+      <w:r>
+        <w:rPr>
+          <w:vertAlign w:val="superscript"/>
+        </w:rPr>
+        <w:t>rd</w:t>
+      </w:r>
+      <w:r>
+        <w:t xml:space="preserve"> ed.</w:t>
+      </w:r>
+      <w:bookmarkEnd w:id="17"/>
+      <w:r>
         <w:t xml:space="preserve"> </w:t>
       </w:r>
-      <w:r>
-        <w:rPr>
-          <w:bCs/>
-          <w:i/>
-        </w:rPr>
-        <w:t>Using UML, Patterns, and Java</w:t>
-      </w:r>
-      <w:r>
-        <w:t xml:space="preserve">, </w:t>
-      </w:r>
-      <w:r>
-        <w:t>Prentice Hall, 3</w:t>
-      </w:r>
-      <w:r>
-        <w:rPr>
-          <w:vertAlign w:val="superscript"/>
-        </w:rPr>
-        <w:t>rd</w:t>
-      </w:r>
-      <w:r>
-        <w:t xml:space="preserve"> ed</w:t>
-      </w:r>
-      <w:r>
-        <w:t>.</w:t>
-      </w:r>
-      <w:bookmarkEnd w:id="17"/>
-      <w:r>
-        <w:t xml:space="preserve"> </w:t>
-      </w:r>
-    </w:p>
-    <w:p>
-      <w:pPr>
-        <w:pStyle w:val="TBal"/>
-      </w:pPr>
-    </w:p>
+    </w:p>
+    <w:p>
+      <w:pPr>
+        <w:pStyle w:val="TOCHeading"/>
+      </w:pPr>
+    </w:p>
+    <w:p/>
     <w:sectPr>
-      <w:footerReference w:type="default" r:id="rId13"/>
-      <w:footerReference w:type="first" r:id="rId14"/>
+      <w:footerReference w:type="default" r:id="rId15"/>
+      <w:footerReference w:type="first" r:id="rId16"/>
       <w:pgSz w:w="11906" w:h="16838"/>
       <w:pgMar w:top="1135" w:right="1417" w:bottom="1417" w:left="1417" w:header="708" w:footer="708" w:gutter="0"/>
       <w:pgNumType w:start="1"/>
@@ -2714,7 +2973,7 @@
 <w:ftr xmlns:wpc="http://schemas.microsoft.com/office/word/2010/wordprocessingCanvas" xmlns:cx="http://schemas.microsoft.com/office/drawing/2014/chartex" xmlns:cx1="http://schemas.microsoft.com/office/drawing/2015/9/8/chartex" xmlns:cx2="http://schemas.microsoft.com/office/drawing/2015/10/21/chartex" xmlns:cx3="http://schemas.microsoft.com/office/drawing/2016/5/9/chartex" xmlns:cx4="http://schemas.microsoft.com/office/drawing/2016/5/10/chartex" xmlns:cx5="http://schemas.microsoft.com/office/drawing/2016/5/11/chartex" xmlns:cx6="http://schemas.microsoft.com/office/drawing/2016/5/12/chartex" xmlns:cx7="http://schemas.microsoft.com/office/drawing/2016/5/13/chartex" xmlns:cx8="http://schemas.microsoft.com/office/drawing/2016/5/14/chartex" xmlns:mc="http://schemas.openxmlformats.org/markup-compatibility/2006" xmlns:aink="http://schemas.microsoft.com/office/drawing/2016/ink" xmlns:am3d="http://schemas.microsoft.com/office/drawing/2017/model3d" xmlns:o="urn:schemas-microsoft-com:office:office" xmlns:r="http://schemas.openxmlformats.org/officeDocument/2006/relationships" xmlns:m="http://schemas.openxmlformats.org/officeDocument/2006/math" xmlns:v="urn:schemas-microsoft-com:vml" xmlns:wp14="http://schemas.microsoft.com/office/word/2010/wordprocessingDrawing" xmlns:wp="http://schemas.openxmlformats.org/drawingml/2006/wordprocessingDrawing" xmlns:w10="urn:schemas-microsoft-com:office:word" xmlns:w="http://schemas.openxmlformats.org/wordprocessingml/2006/main" xmlns:w14="http://schemas.microsoft.com/office/word/2010/wordml" xmlns:w15="http://schemas.microsoft.com/office/word/2012/wordml" xmlns:w16cid="http://schemas.microsoft.com/office/word/2016/wordml/cid" xmlns:w16se="http://schemas.microsoft.com/office/word/2015/wordml/symex" xmlns:wpg="http://schemas.microsoft.com/office/word/2010/wordprocessingGroup" xmlns:wpi="http://schemas.microsoft.com/office/word/2010/wordprocessingInk" xmlns:wne="http://schemas.microsoft.com/office/word/2006/wordml" xmlns:wps="http://schemas.microsoft.com/office/word/2010/wordprocessingShape" mc:Ignorable="w14 w15 w16se w16cid wp14">
   <w:p>
     <w:pPr>
-      <w:pStyle w:val="AltBilgi"/>
+      <w:pStyle w:val="Footer"/>
       <w:jc w:val="center"/>
     </w:pPr>
   </w:p>
@@ -2725,7 +2984,7 @@
 <w:ftr xmlns:wpc="http://schemas.microsoft.com/office/word/2010/wordprocessingCanvas" xmlns:cx="http://schemas.microsoft.com/office/drawing/2014/chartex" xmlns:cx1="http://schemas.microsoft.com/office/drawing/2015/9/8/chartex" xmlns:cx2="http://schemas.microsoft.com/office/drawing/2015/10/21/chartex" xmlns:cx3="http://schemas.microsoft.com/office/drawing/2016/5/9/chartex" xmlns:cx4="http://schemas.microsoft.com/office/drawing/2016/5/10/chartex" xmlns:cx5="http://schemas.microsoft.com/office/drawing/2016/5/11/chartex" xmlns:cx6="http://schemas.microsoft.com/office/drawing/2016/5/12/chartex" xmlns:cx7="http://schemas.microsoft.com/office/drawing/2016/5/13/chartex" xmlns:cx8="http://schemas.microsoft.com/office/drawing/2016/5/14/chartex" xmlns:mc="http://schemas.openxmlformats.org/markup-compatibility/2006" xmlns:aink="http://schemas.microsoft.com/office/drawing/2016/ink" xmlns:am3d="http://schemas.microsoft.com/office/drawing/2017/model3d" xmlns:o="urn:schemas-microsoft-com:office:office" xmlns:r="http://schemas.openxmlformats.org/officeDocument/2006/relationships" xmlns:m="http://schemas.openxmlformats.org/officeDocument/2006/math" xmlns:v="urn:schemas-microsoft-com:vml" xmlns:wp14="http://schemas.microsoft.com/office/word/2010/wordprocessingDrawing" xmlns:wp="http://schemas.openxmlformats.org/drawingml/2006/wordprocessingDrawing" xmlns:w10="urn:schemas-microsoft-com:office:word" xmlns:w="http://schemas.openxmlformats.org/wordprocessingml/2006/main" xmlns:w14="http://schemas.microsoft.com/office/word/2010/wordml" xmlns:w15="http://schemas.microsoft.com/office/word/2012/wordml" xmlns:w16cid="http://schemas.microsoft.com/office/word/2016/wordml/cid" xmlns:w16se="http://schemas.microsoft.com/office/word/2015/wordml/symex" xmlns:wpg="http://schemas.microsoft.com/office/word/2010/wordprocessingGroup" xmlns:wpi="http://schemas.microsoft.com/office/word/2010/wordprocessingInk" xmlns:wne="http://schemas.microsoft.com/office/word/2006/wordml" xmlns:wps="http://schemas.microsoft.com/office/word/2010/wordprocessingShape" mc:Ignorable="w14 w15 w16se w16cid wp14">
   <w:p>
     <w:pPr>
-      <w:pStyle w:val="AltBilgi"/>
+      <w:pStyle w:val="Footer"/>
       <w:jc w:val="center"/>
     </w:pPr>
     <w:r>
@@ -2757,7 +3016,7 @@
 <w:ftr xmlns:wpc="http://schemas.microsoft.com/office/word/2010/wordprocessingCanvas" xmlns:cx="http://schemas.microsoft.com/office/drawing/2014/chartex" xmlns:cx1="http://schemas.microsoft.com/office/drawing/2015/9/8/chartex" xmlns:cx2="http://schemas.microsoft.com/office/drawing/2015/10/21/chartex" xmlns:cx3="http://schemas.microsoft.com/office/drawing/2016/5/9/chartex" xmlns:cx4="http://schemas.microsoft.com/office/drawing/2016/5/10/chartex" xmlns:cx5="http://schemas.microsoft.com/office/drawing/2016/5/11/chartex" xmlns:cx6="http://schemas.microsoft.com/office/drawing/2016/5/12/chartex" xmlns:cx7="http://schemas.microsoft.com/office/drawing/2016/5/13/chartex" xmlns:cx8="http://schemas.microsoft.com/office/drawing/2016/5/14/chartex" xmlns:mc="http://schemas.openxmlformats.org/markup-compatibility/2006" xmlns:aink="http://schemas.microsoft.com/office/drawing/2016/ink" xmlns:am3d="http://schemas.microsoft.com/office/drawing/2017/model3d" xmlns:o="urn:schemas-microsoft-com:office:office" xmlns:r="http://schemas.openxmlformats.org/officeDocument/2006/relationships" xmlns:m="http://schemas.openxmlformats.org/officeDocument/2006/math" xmlns:v="urn:schemas-microsoft-com:vml" xmlns:wp14="http://schemas.microsoft.com/office/word/2010/wordprocessingDrawing" xmlns:wp="http://schemas.openxmlformats.org/drawingml/2006/wordprocessingDrawing" xmlns:w10="urn:schemas-microsoft-com:office:word" xmlns:w="http://schemas.openxmlformats.org/wordprocessingml/2006/main" xmlns:w14="http://schemas.microsoft.com/office/word/2010/wordml" xmlns:w15="http://schemas.microsoft.com/office/word/2012/wordml" xmlns:w16cid="http://schemas.microsoft.com/office/word/2016/wordml/cid" xmlns:w16se="http://schemas.microsoft.com/office/word/2015/wordml/symex" xmlns:wpg="http://schemas.microsoft.com/office/word/2010/wordprocessingGroup" xmlns:wpi="http://schemas.microsoft.com/office/word/2010/wordprocessingInk" xmlns:wne="http://schemas.microsoft.com/office/word/2006/wordml" xmlns:wps="http://schemas.microsoft.com/office/word/2010/wordprocessingShape" mc:Ignorable="w14 w15 w16se w16cid wp14">
   <w:p>
     <w:pPr>
-      <w:pStyle w:val="AltBilgi"/>
+      <w:pStyle w:val="Footer"/>
       <w:jc w:val="center"/>
     </w:pPr>
     <w:r>
@@ -2789,7 +3048,7 @@
 <w:ftr xmlns:wpc="http://schemas.microsoft.com/office/word/2010/wordprocessingCanvas" xmlns:cx="http://schemas.microsoft.com/office/drawing/2014/chartex" xmlns:cx1="http://schemas.microsoft.com/office/drawing/2015/9/8/chartex" xmlns:cx2="http://schemas.microsoft.com/office/drawing/2015/10/21/chartex" xmlns:cx3="http://schemas.microsoft.com/office/drawing/2016/5/9/chartex" xmlns:cx4="http://schemas.microsoft.com/office/drawing/2016/5/10/chartex" xmlns:cx5="http://schemas.microsoft.com/office/drawing/2016/5/11/chartex" xmlns:cx6="http://schemas.microsoft.com/office/drawing/2016/5/12/chartex" xmlns:cx7="http://schemas.microsoft.com/office/drawing/2016/5/13/chartex" xmlns:cx8="http://schemas.microsoft.com/office/drawing/2016/5/14/chartex" xmlns:mc="http://schemas.openxmlformats.org/markup-compatibility/2006" xmlns:aink="http://schemas.microsoft.com/office/drawing/2016/ink" xmlns:am3d="http://schemas.microsoft.com/office/drawing/2017/model3d" xmlns:o="urn:schemas-microsoft-com:office:office" xmlns:r="http://schemas.openxmlformats.org/officeDocument/2006/relationships" xmlns:m="http://schemas.openxmlformats.org/officeDocument/2006/math" xmlns:v="urn:schemas-microsoft-com:vml" xmlns:wp14="http://schemas.microsoft.com/office/word/2010/wordprocessingDrawing" xmlns:wp="http://schemas.openxmlformats.org/drawingml/2006/wordprocessingDrawing" xmlns:w10="urn:schemas-microsoft-com:office:word" xmlns:w="http://schemas.openxmlformats.org/wordprocessingml/2006/main" xmlns:w14="http://schemas.microsoft.com/office/word/2010/wordml" xmlns:w15="http://schemas.microsoft.com/office/word/2012/wordml" xmlns:w16cid="http://schemas.microsoft.com/office/word/2016/wordml/cid" xmlns:w16se="http://schemas.microsoft.com/office/word/2015/wordml/symex" xmlns:wpg="http://schemas.microsoft.com/office/word/2010/wordprocessingGroup" xmlns:wpi="http://schemas.microsoft.com/office/word/2010/wordprocessingInk" xmlns:wne="http://schemas.microsoft.com/office/word/2006/wordml" xmlns:wps="http://schemas.microsoft.com/office/word/2010/wordprocessingShape" mc:Ignorable="w14 w15 w16se w16cid wp14">
   <w:p>
     <w:pPr>
-      <w:pStyle w:val="AltBilgi"/>
+      <w:pStyle w:val="Footer"/>
     </w:pPr>
   </w:p>
 </w:ftr>
@@ -2824,10 +3083,10 @@
 <w:hdr xmlns:wpc="http://schemas.microsoft.com/office/word/2010/wordprocessingCanvas" xmlns:cx="http://schemas.microsoft.com/office/drawing/2014/chartex" xmlns:cx1="http://schemas.microsoft.com/office/drawing/2015/9/8/chartex" xmlns:cx2="http://schemas.microsoft.com/office/drawing/2015/10/21/chartex" xmlns:cx3="http://schemas.microsoft.com/office/drawing/2016/5/9/chartex" xmlns:cx4="http://schemas.microsoft.com/office/drawing/2016/5/10/chartex" xmlns:cx5="http://schemas.microsoft.com/office/drawing/2016/5/11/chartex" xmlns:cx6="http://schemas.microsoft.com/office/drawing/2016/5/12/chartex" xmlns:cx7="http://schemas.microsoft.com/office/drawing/2016/5/13/chartex" xmlns:cx8="http://schemas.microsoft.com/office/drawing/2016/5/14/chartex" xmlns:mc="http://schemas.openxmlformats.org/markup-compatibility/2006" xmlns:aink="http://schemas.microsoft.com/office/drawing/2016/ink" xmlns:am3d="http://schemas.microsoft.com/office/drawing/2017/model3d" xmlns:o="urn:schemas-microsoft-com:office:office" xmlns:r="http://schemas.openxmlformats.org/officeDocument/2006/relationships" xmlns:m="http://schemas.openxmlformats.org/officeDocument/2006/math" xmlns:v="urn:schemas-microsoft-com:vml" xmlns:wp14="http://schemas.microsoft.com/office/word/2010/wordprocessingDrawing" xmlns:wp="http://schemas.openxmlformats.org/drawingml/2006/wordprocessingDrawing" xmlns:w10="urn:schemas-microsoft-com:office:word" xmlns:w="http://schemas.openxmlformats.org/wordprocessingml/2006/main" xmlns:w14="http://schemas.microsoft.com/office/word/2010/wordml" xmlns:w15="http://schemas.microsoft.com/office/word/2012/wordml" xmlns:w16cid="http://schemas.microsoft.com/office/word/2016/wordml/cid" xmlns:w16se="http://schemas.microsoft.com/office/word/2015/wordml/symex" xmlns:wpg="http://schemas.microsoft.com/office/word/2010/wordprocessingGroup" xmlns:wpi="http://schemas.microsoft.com/office/word/2010/wordprocessingInk" xmlns:wne="http://schemas.microsoft.com/office/word/2006/wordml" xmlns:wps="http://schemas.microsoft.com/office/word/2010/wordprocessingShape" mc:Ignorable="w14 w15 w16se w16cid wp14">
   <w:p>
     <w:pPr>
-      <w:pStyle w:val="stBilgi"/>
+      <w:pStyle w:val="Header"/>
     </w:pPr>
     <w:r>
-      <w:t>&lt;Project Name&gt;</w:t>
+      <w:t>Online Ticket System</w:t>
     </w:r>
   </w:p>
 </w:hdr>
@@ -3818,13 +4077,239 @@
     </w:lvl>
   </w:abstractNum>
   <w:abstractNum w:abstractNumId="9" w15:restartNumberingAfterBreak="0">
+    <w:nsid w:val="56EB3356"/>
+    <w:multiLevelType w:val="hybridMultilevel"/>
+    <w:tmpl w:val="3D84621E"/>
+    <w:lvl w:ilvl="0" w:tplc="041F0001">
+      <w:start w:val="1"/>
+      <w:numFmt w:val="bullet"/>
+      <w:lvlText w:val=""/>
+      <w:lvlJc w:val="left"/>
+      <w:pPr>
+        <w:ind w:left="720" w:hanging="360"/>
+      </w:pPr>
+      <w:rPr>
+        <w:rFonts w:ascii="Symbol" w:hAnsi="Symbol" w:hint="default"/>
+      </w:rPr>
+    </w:lvl>
+    <w:lvl w:ilvl="1" w:tplc="041F0003" w:tentative="1">
+      <w:start w:val="1"/>
+      <w:numFmt w:val="bullet"/>
+      <w:lvlText w:val="o"/>
+      <w:lvlJc w:val="left"/>
+      <w:pPr>
+        <w:ind w:left="1440" w:hanging="360"/>
+      </w:pPr>
+      <w:rPr>
+        <w:rFonts w:ascii="Courier New" w:hAnsi="Courier New" w:cs="Courier New" w:hint="default"/>
+      </w:rPr>
+    </w:lvl>
+    <w:lvl w:ilvl="2" w:tplc="041F0005" w:tentative="1">
+      <w:start w:val="1"/>
+      <w:numFmt w:val="bullet"/>
+      <w:lvlText w:val=""/>
+      <w:lvlJc w:val="left"/>
+      <w:pPr>
+        <w:ind w:left="2160" w:hanging="360"/>
+      </w:pPr>
+      <w:rPr>
+        <w:rFonts w:ascii="Wingdings" w:hAnsi="Wingdings" w:hint="default"/>
+      </w:rPr>
+    </w:lvl>
+    <w:lvl w:ilvl="3" w:tplc="041F0001" w:tentative="1">
+      <w:start w:val="1"/>
+      <w:numFmt w:val="bullet"/>
+      <w:lvlText w:val=""/>
+      <w:lvlJc w:val="left"/>
+      <w:pPr>
+        <w:ind w:left="2880" w:hanging="360"/>
+      </w:pPr>
+      <w:rPr>
+        <w:rFonts w:ascii="Symbol" w:hAnsi="Symbol" w:hint="default"/>
+      </w:rPr>
+    </w:lvl>
+    <w:lvl w:ilvl="4" w:tplc="041F0003" w:tentative="1">
+      <w:start w:val="1"/>
+      <w:numFmt w:val="bullet"/>
+      <w:lvlText w:val="o"/>
+      <w:lvlJc w:val="left"/>
+      <w:pPr>
+        <w:ind w:left="3600" w:hanging="360"/>
+      </w:pPr>
+      <w:rPr>
+        <w:rFonts w:ascii="Courier New" w:hAnsi="Courier New" w:cs="Courier New" w:hint="default"/>
+      </w:rPr>
+    </w:lvl>
+    <w:lvl w:ilvl="5" w:tplc="041F0005" w:tentative="1">
+      <w:start w:val="1"/>
+      <w:numFmt w:val="bullet"/>
+      <w:lvlText w:val=""/>
+      <w:lvlJc w:val="left"/>
+      <w:pPr>
+        <w:ind w:left="4320" w:hanging="360"/>
+      </w:pPr>
+      <w:rPr>
+        <w:rFonts w:ascii="Wingdings" w:hAnsi="Wingdings" w:hint="default"/>
+      </w:rPr>
+    </w:lvl>
+    <w:lvl w:ilvl="6" w:tplc="041F0001" w:tentative="1">
+      <w:start w:val="1"/>
+      <w:numFmt w:val="bullet"/>
+      <w:lvlText w:val=""/>
+      <w:lvlJc w:val="left"/>
+      <w:pPr>
+        <w:ind w:left="5040" w:hanging="360"/>
+      </w:pPr>
+      <w:rPr>
+        <w:rFonts w:ascii="Symbol" w:hAnsi="Symbol" w:hint="default"/>
+      </w:rPr>
+    </w:lvl>
+    <w:lvl w:ilvl="7" w:tplc="041F0003" w:tentative="1">
+      <w:start w:val="1"/>
+      <w:numFmt w:val="bullet"/>
+      <w:lvlText w:val="o"/>
+      <w:lvlJc w:val="left"/>
+      <w:pPr>
+        <w:ind w:left="5760" w:hanging="360"/>
+      </w:pPr>
+      <w:rPr>
+        <w:rFonts w:ascii="Courier New" w:hAnsi="Courier New" w:cs="Courier New" w:hint="default"/>
+      </w:rPr>
+    </w:lvl>
+    <w:lvl w:ilvl="8" w:tplc="041F0005" w:tentative="1">
+      <w:start w:val="1"/>
+      <w:numFmt w:val="bullet"/>
+      <w:lvlText w:val=""/>
+      <w:lvlJc w:val="left"/>
+      <w:pPr>
+        <w:ind w:left="6480" w:hanging="360"/>
+      </w:pPr>
+      <w:rPr>
+        <w:rFonts w:ascii="Wingdings" w:hAnsi="Wingdings" w:hint="default"/>
+      </w:rPr>
+    </w:lvl>
+  </w:abstractNum>
+  <w:abstractNum w:abstractNumId="10" w15:restartNumberingAfterBreak="0">
+    <w:nsid w:val="5999069F"/>
+    <w:multiLevelType w:val="hybridMultilevel"/>
+    <w:tmpl w:val="6AE443A4"/>
+    <w:lvl w:ilvl="0" w:tplc="041F0001">
+      <w:start w:val="1"/>
+      <w:numFmt w:val="bullet"/>
+      <w:lvlText w:val=""/>
+      <w:lvlJc w:val="left"/>
+      <w:pPr>
+        <w:ind w:left="720" w:hanging="360"/>
+      </w:pPr>
+      <w:rPr>
+        <w:rFonts w:ascii="Symbol" w:hAnsi="Symbol" w:hint="default"/>
+      </w:rPr>
+    </w:lvl>
+    <w:lvl w:ilvl="1" w:tplc="041F0003" w:tentative="1">
+      <w:start w:val="1"/>
+      <w:numFmt w:val="bullet"/>
+      <w:lvlText w:val="o"/>
+      <w:lvlJc w:val="left"/>
+      <w:pPr>
+        <w:ind w:left="1440" w:hanging="360"/>
+      </w:pPr>
+      <w:rPr>
+        <w:rFonts w:ascii="Courier New" w:hAnsi="Courier New" w:cs="Courier New" w:hint="default"/>
+      </w:rPr>
+    </w:lvl>
+    <w:lvl w:ilvl="2" w:tplc="041F0005" w:tentative="1">
+      <w:start w:val="1"/>
+      <w:numFmt w:val="bullet"/>
+      <w:lvlText w:val=""/>
+      <w:lvlJc w:val="left"/>
+      <w:pPr>
+        <w:ind w:left="2160" w:hanging="360"/>
+      </w:pPr>
+      <w:rPr>
+        <w:rFonts w:ascii="Wingdings" w:hAnsi="Wingdings" w:hint="default"/>
+      </w:rPr>
+    </w:lvl>
+    <w:lvl w:ilvl="3" w:tplc="041F0001" w:tentative="1">
+      <w:start w:val="1"/>
+      <w:numFmt w:val="bullet"/>
+      <w:lvlText w:val=""/>
+      <w:lvlJc w:val="left"/>
+      <w:pPr>
+        <w:ind w:left="2880" w:hanging="360"/>
+      </w:pPr>
+      <w:rPr>
+        <w:rFonts w:ascii="Symbol" w:hAnsi="Symbol" w:hint="default"/>
+      </w:rPr>
+    </w:lvl>
+    <w:lvl w:ilvl="4" w:tplc="041F0003" w:tentative="1">
+      <w:start w:val="1"/>
+      <w:numFmt w:val="bullet"/>
+      <w:lvlText w:val="o"/>
+      <w:lvlJc w:val="left"/>
+      <w:pPr>
+        <w:ind w:left="3600" w:hanging="360"/>
+      </w:pPr>
+      <w:rPr>
+        <w:rFonts w:ascii="Courier New" w:hAnsi="Courier New" w:cs="Courier New" w:hint="default"/>
+      </w:rPr>
+    </w:lvl>
+    <w:lvl w:ilvl="5" w:tplc="041F0005" w:tentative="1">
+      <w:start w:val="1"/>
+      <w:numFmt w:val="bullet"/>
+      <w:lvlText w:val=""/>
+      <w:lvlJc w:val="left"/>
+      <w:pPr>
+        <w:ind w:left="4320" w:hanging="360"/>
+      </w:pPr>
+      <w:rPr>
+        <w:rFonts w:ascii="Wingdings" w:hAnsi="Wingdings" w:hint="default"/>
+      </w:rPr>
+    </w:lvl>
+    <w:lvl w:ilvl="6" w:tplc="041F0001" w:tentative="1">
+      <w:start w:val="1"/>
+      <w:numFmt w:val="bullet"/>
+      <w:lvlText w:val=""/>
+      <w:lvlJc w:val="left"/>
+      <w:pPr>
+        <w:ind w:left="5040" w:hanging="360"/>
+      </w:pPr>
+      <w:rPr>
+        <w:rFonts w:ascii="Symbol" w:hAnsi="Symbol" w:hint="default"/>
+      </w:rPr>
+    </w:lvl>
+    <w:lvl w:ilvl="7" w:tplc="041F0003" w:tentative="1">
+      <w:start w:val="1"/>
+      <w:numFmt w:val="bullet"/>
+      <w:lvlText w:val="o"/>
+      <w:lvlJc w:val="left"/>
+      <w:pPr>
+        <w:ind w:left="5760" w:hanging="360"/>
+      </w:pPr>
+      <w:rPr>
+        <w:rFonts w:ascii="Courier New" w:hAnsi="Courier New" w:cs="Courier New" w:hint="default"/>
+      </w:rPr>
+    </w:lvl>
+    <w:lvl w:ilvl="8" w:tplc="041F0005" w:tentative="1">
+      <w:start w:val="1"/>
+      <w:numFmt w:val="bullet"/>
+      <w:lvlText w:val=""/>
+      <w:lvlJc w:val="left"/>
+      <w:pPr>
+        <w:ind w:left="6480" w:hanging="360"/>
+      </w:pPr>
+      <w:rPr>
+        <w:rFonts w:ascii="Wingdings" w:hAnsi="Wingdings" w:hint="default"/>
+      </w:rPr>
+    </w:lvl>
+  </w:abstractNum>
+  <w:abstractNum w:abstractNumId="11" w15:restartNumberingAfterBreak="0">
     <w:nsid w:val="62756718"/>
     <w:multiLevelType w:val="multilevel"/>
     <w:tmpl w:val="E83605D6"/>
     <w:lvl w:ilvl="0">
       <w:start w:val="1"/>
       <w:numFmt w:val="decimal"/>
-      <w:pStyle w:val="Balk1"/>
+      <w:pStyle w:val="Heading1"/>
       <w:isLgl/>
       <w:lvlText w:val="%1."/>
       <w:lvlJc w:val="left"/>
@@ -3841,7 +4326,7 @@
     <w:lvl w:ilvl="1">
       <w:start w:val="1"/>
       <w:numFmt w:val="decimal"/>
-      <w:pStyle w:val="Balk2"/>
+      <w:pStyle w:val="Heading2"/>
       <w:isLgl/>
       <w:lvlText w:val="%1.%2."/>
       <w:lvlJc w:val="left"/>
@@ -3937,7 +4422,7 @@
       </w:rPr>
     </w:lvl>
   </w:abstractNum>
-  <w:abstractNum w:abstractNumId="10" w15:restartNumberingAfterBreak="0">
+  <w:abstractNum w:abstractNumId="12" w15:restartNumberingAfterBreak="0">
     <w:nsid w:val="65542343"/>
     <w:multiLevelType w:val="hybridMultilevel"/>
     <w:tmpl w:val="C0CCFDB8"/>
@@ -4028,7 +4513,7 @@
       </w:pPr>
     </w:lvl>
   </w:abstractNum>
-  <w:abstractNum w:abstractNumId="11" w15:restartNumberingAfterBreak="0">
+  <w:abstractNum w:abstractNumId="13" w15:restartNumberingAfterBreak="0">
     <w:nsid w:val="762F3573"/>
     <w:multiLevelType w:val="hybridMultilevel"/>
     <w:tmpl w:val="8C32DE0A"/>
@@ -4157,10 +4642,10 @@
     <w:abstractNumId w:val="4"/>
   </w:num>
   <w:num w:numId="5">
-    <w:abstractNumId w:val="9"/>
+    <w:abstractNumId w:val="11"/>
   </w:num>
   <w:num w:numId="6">
-    <w:abstractNumId w:val="9"/>
+    <w:abstractNumId w:val="11"/>
     <w:lvlOverride w:ilvl="0">
       <w:startOverride w:val="1"/>
     </w:lvlOverride>
@@ -4190,7 +4675,7 @@
     </w:lvlOverride>
   </w:num>
   <w:num w:numId="7">
-    <w:abstractNumId w:val="9"/>
+    <w:abstractNumId w:val="11"/>
   </w:num>
   <w:num w:numId="8">
     <w:abstractNumId w:val="7"/>
@@ -4211,13 +4696,19 @@
     <w:abstractNumId w:val="2"/>
   </w:num>
   <w:num w:numId="14">
-    <w:abstractNumId w:val="11"/>
+    <w:abstractNumId w:val="13"/>
   </w:num>
   <w:num w:numId="15">
     <w:abstractNumId w:val="3"/>
   </w:num>
   <w:num w:numId="16">
+    <w:abstractNumId w:val="12"/>
+  </w:num>
+  <w:num w:numId="17">
     <w:abstractNumId w:val="10"/>
+  </w:num>
+  <w:num w:numId="18">
+    <w:abstractNumId w:val="9"/>
   </w:num>
 </w:numbering>
 </file>
@@ -4239,7 +4730,7 @@
       </w:pPr>
     </w:pPrDefault>
   </w:docDefaults>
-  <w:latentStyles w:defLockedState="0" w:defUIPriority="99" w:defSemiHidden="0" w:defUnhideWhenUsed="0" w:defQFormat="0" w:count="375">
+  <w:latentStyles w:defLockedState="0" w:defUIPriority="99" w:defSemiHidden="0" w:defUnhideWhenUsed="0" w:defQFormat="0" w:count="376">
     <w:lsdException w:name="Normal" w:uiPriority="0" w:qFormat="1"/>
     <w:lsdException w:name="heading 1" w:uiPriority="9" w:qFormat="1"/>
     <w:lsdException w:name="heading 2" w:semiHidden="1" w:uiPriority="9" w:unhideWhenUsed="1" w:qFormat="1"/>
@@ -4388,11 +4879,11 @@
     <w:lsdException w:name="Table Elegant" w:semiHidden="1" w:unhideWhenUsed="1"/>
     <w:lsdException w:name="Table Professional" w:semiHidden="1" w:unhideWhenUsed="1"/>
     <w:lsdException w:name="Table Subtle 1" w:semiHidden="1" w:unhideWhenUsed="1"/>
+    <w:lsdException w:name="Table Subtle 2" w:semiHidden="1" w:unhideWhenUsed="1"/>
     <w:lsdException w:name="Table Web 1" w:semiHidden="1" w:unhideWhenUsed="1"/>
     <w:lsdException w:name="Table Web 2" w:semiHidden="1" w:unhideWhenUsed="1"/>
     <w:lsdException w:name="Balloon Text" w:semiHidden="1" w:unhideWhenUsed="1"/>
     <w:lsdException w:name="Table Grid" w:uiPriority="59"/>
-    <w:lsdException w:name="Table Theme" w:semiHidden="1" w:unhideWhenUsed="1"/>
     <w:lsdException w:name="Placeholder Text" w:semiHidden="1"/>
     <w:lsdException w:name="No Spacing" w:uiPriority="1" w:qFormat="1"/>
     <w:lsdException w:name="Light Shading" w:uiPriority="60"/>
@@ -4612,6 +5103,7 @@
     <w:lsdException w:name="Smart Hyperlink" w:semiHidden="1" w:unhideWhenUsed="1"/>
     <w:lsdException w:name="Hashtag" w:semiHidden="1" w:unhideWhenUsed="1"/>
     <w:lsdException w:name="Unresolved Mention" w:semiHidden="1" w:unhideWhenUsed="1"/>
+    <w:lsdException w:name="Smart Link" w:semiHidden="1" w:unhideWhenUsed="1"/>
   </w:latentStyles>
   <w:style w:type="paragraph" w:default="1" w:styleId="Normal">
     <w:name w:val="Normal"/>
@@ -4628,11 +5120,11 @@
       <w:lang w:val="en-US"/>
     </w:rPr>
   </w:style>
-  <w:style w:type="paragraph" w:styleId="Balk1">
+  <w:style w:type="paragraph" w:styleId="Heading1">
     <w:name w:val="heading 1"/>
     <w:basedOn w:val="Normal"/>
     <w:next w:val="Normal"/>
-    <w:link w:val="Balk1Char"/>
+    <w:link w:val="Heading1Char"/>
     <w:autoRedefine/>
     <w:uiPriority w:val="9"/>
     <w:qFormat/>
@@ -4654,11 +5146,11 @@
       <w:szCs w:val="28"/>
     </w:rPr>
   </w:style>
-  <w:style w:type="paragraph" w:styleId="Balk2">
+  <w:style w:type="paragraph" w:styleId="Heading2">
     <w:name w:val="heading 2"/>
-    <w:basedOn w:val="Balk1"/>
+    <w:basedOn w:val="Heading1"/>
     <w:next w:val="Normal"/>
-    <w:link w:val="Balk2Char"/>
+    <w:link w:val="Heading2Char"/>
     <w:uiPriority w:val="9"/>
     <w:unhideWhenUsed/>
     <w:qFormat/>
@@ -4674,11 +5166,11 @@
       <w:szCs w:val="26"/>
     </w:rPr>
   </w:style>
-  <w:style w:type="paragraph" w:styleId="Balk3">
+  <w:style w:type="paragraph" w:styleId="Heading3">
     <w:name w:val="heading 3"/>
     <w:basedOn w:val="Normal"/>
     <w:next w:val="Normal"/>
-    <w:link w:val="Balk3Char"/>
+    <w:link w:val="Heading3Char"/>
     <w:uiPriority w:val="9"/>
     <w:unhideWhenUsed/>
     <w:qFormat/>
@@ -4696,13 +5188,13 @@
       <w:color w:val="000000" w:themeColor="text1"/>
     </w:rPr>
   </w:style>
-  <w:style w:type="character" w:default="1" w:styleId="VarsaylanParagrafYazTipi">
+  <w:style w:type="character" w:default="1" w:styleId="DefaultParagraphFont">
     <w:name w:val="Default Paragraph Font"/>
     <w:uiPriority w:val="1"/>
     <w:semiHidden/>
     <w:unhideWhenUsed/>
   </w:style>
-  <w:style w:type="table" w:default="1" w:styleId="NormalTablo">
+  <w:style w:type="table" w:default="1" w:styleId="TableNormal">
     <w:name w:val="Normal Table"/>
     <w:uiPriority w:val="99"/>
     <w:semiHidden/>
@@ -4717,17 +5209,17 @@
       </w:tblCellMar>
     </w:tblPr>
   </w:style>
-  <w:style w:type="numbering" w:default="1" w:styleId="ListeYok">
+  <w:style w:type="numbering" w:default="1" w:styleId="NoList">
     <w:name w:val="No List"/>
     <w:uiPriority w:val="99"/>
     <w:semiHidden/>
     <w:unhideWhenUsed/>
   </w:style>
-  <w:style w:type="paragraph" w:styleId="KonuBal">
+  <w:style w:type="paragraph" w:styleId="Title">
     <w:name w:val="Title"/>
     <w:basedOn w:val="Normal"/>
     <w:next w:val="Normal"/>
-    <w:link w:val="KonuBalChar"/>
+    <w:link w:val="TitleChar"/>
     <w:autoRedefine/>
     <w:uiPriority w:val="10"/>
     <w:qFormat/>
@@ -4746,10 +5238,10 @@
       <w:szCs w:val="52"/>
     </w:rPr>
   </w:style>
-  <w:style w:type="character" w:customStyle="1" w:styleId="KonuBalChar">
-    <w:name w:val="Konu Başlığı Char"/>
-    <w:basedOn w:val="VarsaylanParagrafYazTipi"/>
-    <w:link w:val="KonuBal"/>
+  <w:style w:type="character" w:customStyle="1" w:styleId="TitleChar">
+    <w:name w:val="Title Char"/>
+    <w:basedOn w:val="DefaultParagraphFont"/>
+    <w:link w:val="Title"/>
     <w:uiPriority w:val="10"/>
     <w:rsid w:val="0081755C"/>
     <w:rPr>
@@ -4763,10 +5255,10 @@
       <w:lang w:val="en-US"/>
     </w:rPr>
   </w:style>
-  <w:style w:type="character" w:customStyle="1" w:styleId="Balk1Char">
-    <w:name w:val="Başlık 1 Char"/>
-    <w:basedOn w:val="VarsaylanParagrafYazTipi"/>
-    <w:link w:val="Balk1"/>
+  <w:style w:type="character" w:customStyle="1" w:styleId="Heading1Char">
+    <w:name w:val="Heading 1 Char"/>
+    <w:basedOn w:val="DefaultParagraphFont"/>
+    <w:link w:val="Heading1"/>
     <w:uiPriority w:val="9"/>
     <w:rsid w:val="00B42FAC"/>
     <w:rPr>
@@ -4779,10 +5271,10 @@
       <w:lang w:val="en-US"/>
     </w:rPr>
   </w:style>
-  <w:style w:type="character" w:customStyle="1" w:styleId="Balk2Char">
-    <w:name w:val="Başlık 2 Char"/>
-    <w:basedOn w:val="VarsaylanParagrafYazTipi"/>
-    <w:link w:val="Balk2"/>
+  <w:style w:type="character" w:customStyle="1" w:styleId="Heading2Char">
+    <w:name w:val="Heading 2 Char"/>
+    <w:basedOn w:val="DefaultParagraphFont"/>
+    <w:link w:val="Heading2"/>
     <w:uiPriority w:val="9"/>
     <w:rsid w:val="00B42FAC"/>
     <w:rPr>
@@ -4794,7 +5286,7 @@
       <w:lang w:val="en-US"/>
     </w:rPr>
   </w:style>
-  <w:style w:type="paragraph" w:styleId="ListeParagraf">
+  <w:style w:type="paragraph" w:styleId="ListParagraph">
     <w:name w:val="List Paragraph"/>
     <w:basedOn w:val="Normal"/>
     <w:uiPriority w:val="34"/>
@@ -4804,10 +5296,10 @@
       <w:ind w:left="720"/>
     </w:pPr>
   </w:style>
-  <w:style w:type="character" w:customStyle="1" w:styleId="Balk3Char">
-    <w:name w:val="Başlık 3 Char"/>
-    <w:basedOn w:val="VarsaylanParagrafYazTipi"/>
-    <w:link w:val="Balk3"/>
+  <w:style w:type="character" w:customStyle="1" w:styleId="Heading3Char">
+    <w:name w:val="Heading 3 Char"/>
+    <w:basedOn w:val="DefaultParagraphFont"/>
+    <w:link w:val="Heading3"/>
     <w:uiPriority w:val="9"/>
     <w:rsid w:val="00E058B9"/>
     <w:rPr>
@@ -4819,10 +5311,10 @@
       <w:lang w:val="en-US"/>
     </w:rPr>
   </w:style>
-  <w:style w:type="paragraph" w:styleId="stBilgi">
+  <w:style w:type="paragraph" w:styleId="Header">
     <w:name w:val="header"/>
     <w:basedOn w:val="Normal"/>
-    <w:link w:val="stBilgiChar"/>
+    <w:link w:val="HeaderChar"/>
     <w:uiPriority w:val="99"/>
     <w:unhideWhenUsed/>
     <w:rsid w:val="00897AB7"/>
@@ -4834,10 +5326,10 @@
       <w:spacing w:after="0" w:line="240" w:lineRule="auto"/>
     </w:pPr>
   </w:style>
-  <w:style w:type="character" w:customStyle="1" w:styleId="stBilgiChar">
-    <w:name w:val="Üst Bilgi Char"/>
-    <w:basedOn w:val="VarsaylanParagrafYazTipi"/>
-    <w:link w:val="stBilgi"/>
+  <w:style w:type="character" w:customStyle="1" w:styleId="HeaderChar">
+    <w:name w:val="Header Char"/>
+    <w:basedOn w:val="DefaultParagraphFont"/>
+    <w:link w:val="Header"/>
     <w:uiPriority w:val="99"/>
     <w:rsid w:val="00897AB7"/>
     <w:rPr>
@@ -4846,10 +5338,10 @@
       <w:lang w:val="en-US"/>
     </w:rPr>
   </w:style>
-  <w:style w:type="paragraph" w:styleId="AltBilgi">
+  <w:style w:type="paragraph" w:styleId="Footer">
     <w:name w:val="footer"/>
     <w:basedOn w:val="Normal"/>
-    <w:link w:val="AltBilgiChar"/>
+    <w:link w:val="FooterChar"/>
     <w:uiPriority w:val="99"/>
     <w:unhideWhenUsed/>
     <w:rsid w:val="00897AB7"/>
@@ -4861,10 +5353,10 @@
       <w:spacing w:after="0" w:line="240" w:lineRule="auto"/>
     </w:pPr>
   </w:style>
-  <w:style w:type="character" w:customStyle="1" w:styleId="AltBilgiChar">
-    <w:name w:val="Alt Bilgi Char"/>
-    <w:basedOn w:val="VarsaylanParagrafYazTipi"/>
-    <w:link w:val="AltBilgi"/>
+  <w:style w:type="character" w:customStyle="1" w:styleId="FooterChar">
+    <w:name w:val="Footer Char"/>
+    <w:basedOn w:val="DefaultParagraphFont"/>
+    <w:link w:val="Footer"/>
     <w:uiPriority w:val="99"/>
     <w:rsid w:val="00897AB7"/>
     <w:rPr>
@@ -4873,9 +5365,9 @@
       <w:lang w:val="en-US"/>
     </w:rPr>
   </w:style>
-  <w:style w:type="paragraph" w:styleId="TBal">
+  <w:style w:type="paragraph" w:styleId="TOCHeading">
     <w:name w:val="TOC Heading"/>
-    <w:basedOn w:val="Balk1"/>
+    <w:basedOn w:val="Heading1"/>
     <w:next w:val="Normal"/>
     <w:uiPriority w:val="39"/>
     <w:unhideWhenUsed/>
@@ -4897,10 +5389,10 @@
       <w:lang w:eastAsia="ja-JP"/>
     </w:rPr>
   </w:style>
-  <w:style w:type="paragraph" w:styleId="BalonMetni">
+  <w:style w:type="paragraph" w:styleId="BalloonText">
     <w:name w:val="Balloon Text"/>
     <w:basedOn w:val="Normal"/>
-    <w:link w:val="BalonMetniChar"/>
+    <w:link w:val="BalloonTextChar"/>
     <w:uiPriority w:val="99"/>
     <w:semiHidden/>
     <w:unhideWhenUsed/>
@@ -4914,10 +5406,10 @@
       <w:szCs w:val="16"/>
     </w:rPr>
   </w:style>
-  <w:style w:type="character" w:customStyle="1" w:styleId="BalonMetniChar">
-    <w:name w:val="Balon Metni Char"/>
-    <w:basedOn w:val="VarsaylanParagrafYazTipi"/>
-    <w:link w:val="BalonMetni"/>
+  <w:style w:type="character" w:customStyle="1" w:styleId="BalloonTextChar">
+    <w:name w:val="Balloon Text Char"/>
+    <w:basedOn w:val="DefaultParagraphFont"/>
+    <w:link w:val="BalloonText"/>
     <w:uiPriority w:val="99"/>
     <w:semiHidden/>
     <w:rsid w:val="000A1458"/>
@@ -4928,7 +5420,7 @@
       <w:lang w:val="en-US"/>
     </w:rPr>
   </w:style>
-  <w:style w:type="paragraph" w:styleId="T1">
+  <w:style w:type="paragraph" w:styleId="TOC1">
     <w:name w:val="toc 1"/>
     <w:basedOn w:val="Normal"/>
     <w:next w:val="Normal"/>
@@ -4940,9 +5432,9 @@
       <w:spacing w:after="100"/>
     </w:pPr>
   </w:style>
-  <w:style w:type="character" w:styleId="Kpr">
+  <w:style w:type="character" w:styleId="Hyperlink">
     <w:name w:val="Hyperlink"/>
-    <w:basedOn w:val="VarsaylanParagrafYazTipi"/>
+    <w:basedOn w:val="DefaultParagraphFont"/>
     <w:uiPriority w:val="99"/>
     <w:unhideWhenUsed/>
     <w:rsid w:val="009E6E98"/>
@@ -4951,7 +5443,7 @@
       <w:u w:val="single"/>
     </w:rPr>
   </w:style>
-  <w:style w:type="paragraph" w:styleId="T2">
+  <w:style w:type="paragraph" w:styleId="TOC2">
     <w:name w:val="toc 2"/>
     <w:basedOn w:val="Normal"/>
     <w:next w:val="Normal"/>
@@ -4964,7 +5456,7 @@
       <w:ind w:left="240"/>
     </w:pPr>
   </w:style>
-  <w:style w:type="paragraph" w:styleId="T3">
+  <w:style w:type="paragraph" w:styleId="TOC3">
     <w:name w:val="toc 3"/>
     <w:basedOn w:val="Normal"/>
     <w:next w:val="Normal"/>
@@ -5270,7 +5762,7 @@
 </file>
 
 <file path=customXml/itemProps1.xml><?xml version="1.0" encoding="utf-8"?>
-<ds:datastoreItem xmlns:ds="http://schemas.openxmlformats.org/officeDocument/2006/customXml" ds:itemID="{4236F1DC-4EC8-4F1E-9D7F-E53DCD0981D3}">
+<ds:datastoreItem xmlns:ds="http://schemas.openxmlformats.org/officeDocument/2006/customXml" ds:itemID="{354AB709-7B6B-4771-A453-5260DA299876}">
   <ds:schemaRefs>
     <ds:schemaRef ds:uri="http://schemas.openxmlformats.org/officeDocument/2006/bibliography"/>
   </ds:schemaRefs>

</xml_diff>

<commit_message>
SDD Updated (Dilara) (#24)
* LogOut sequence diagram added to vpp. Also added as a jpg file.

* logOut Seq. Updated

logout sequence diagram updated with timeout exception.

* Auto stash before merge of "master" and "origin/master"

* SDD Updated

Dilara's job here is done.
</commit_message>
<xml_diff>
--- a/SDD/SDD.docx
+++ b/SDD/SDD.docx
@@ -158,105 +158,7 @@
         <w:rPr>
           <w:sz w:val="48"/>
         </w:rPr>
-        <w:t>&lt;</w:t>
-      </w:r>
-      <w:proofErr w:type="spellStart"/>
-      <w:r>
-        <w:rPr>
-          <w:sz w:val="48"/>
-        </w:rPr>
-        <w:t>Mert</w:t>
-      </w:r>
-      <w:proofErr w:type="spellEnd"/>
-      <w:r>
-        <w:rPr>
-          <w:sz w:val="48"/>
-        </w:rPr>
-        <w:t xml:space="preserve"> </w:t>
-      </w:r>
-      <w:proofErr w:type="spellStart"/>
-      <w:r>
-        <w:rPr>
-          <w:sz w:val="48"/>
-        </w:rPr>
-        <w:t>Mısırlıoğlu</w:t>
-      </w:r>
-      <w:proofErr w:type="spellEnd"/>
-      <w:r>
-        <w:rPr>
-          <w:sz w:val="48"/>
-        </w:rPr>
-        <w:t xml:space="preserve">, </w:t>
-      </w:r>
-      <w:proofErr w:type="spellStart"/>
-      <w:r>
-        <w:rPr>
-          <w:sz w:val="48"/>
-        </w:rPr>
-        <w:t>Gizem</w:t>
-      </w:r>
-      <w:proofErr w:type="spellEnd"/>
-      <w:r>
-        <w:rPr>
-          <w:sz w:val="48"/>
-        </w:rPr>
-        <w:t xml:space="preserve"> </w:t>
-      </w:r>
-      <w:proofErr w:type="spellStart"/>
-      <w:r>
-        <w:rPr>
-          <w:sz w:val="48"/>
-        </w:rPr>
-        <w:t>Gümüşçekiççi</w:t>
-      </w:r>
-      <w:proofErr w:type="spellEnd"/>
-      <w:r>
-        <w:rPr>
-          <w:sz w:val="48"/>
-        </w:rPr>
-        <w:t xml:space="preserve">, Dilara </w:t>
-      </w:r>
-      <w:proofErr w:type="spellStart"/>
-      <w:r>
-        <w:rPr>
-          <w:sz w:val="48"/>
-        </w:rPr>
-        <w:t>Ünbay</w:t>
-      </w:r>
-      <w:proofErr w:type="spellEnd"/>
-      <w:r>
-        <w:rPr>
-          <w:sz w:val="48"/>
-        </w:rPr>
-        <w:t xml:space="preserve">, </w:t>
-      </w:r>
-      <w:proofErr w:type="spellStart"/>
-      <w:r>
-        <w:rPr>
-          <w:sz w:val="48"/>
-        </w:rPr>
-        <w:t>Özay</w:t>
-      </w:r>
-      <w:proofErr w:type="spellEnd"/>
-      <w:r>
-        <w:rPr>
-          <w:sz w:val="48"/>
-        </w:rPr>
-        <w:t xml:space="preserve"> </w:t>
-      </w:r>
-      <w:proofErr w:type="spellStart"/>
-      <w:r>
-        <w:rPr>
-          <w:sz w:val="48"/>
-        </w:rPr>
-        <w:t>Ezerceli</w:t>
-      </w:r>
-      <w:proofErr w:type="spellEnd"/>
-      <w:r>
-        <w:rPr>
-          <w:sz w:val="48"/>
-        </w:rPr>
-        <w:t>&gt;</w:t>
+        <w:t>&lt;Mert Mısırlıoğlu, Gizem Gümüşçekiççi, Dilara Ünbay, Özay Ezerceli&gt;</w:t>
       </w:r>
     </w:p>
     <w:p>
@@ -352,7 +254,7 @@
         </w:rPr>
       </w:pPr>
       <w:r>
-        <w:object w:dxaOrig="8745" w:dyaOrig="3300" w14:anchorId="759809D5">
+        <w:object w:dxaOrig="8745" w:dyaOrig="3300" w14:anchorId="61B001AB">
           <v:shapetype id="_x0000_t75" coordsize="21600,21600" o:spt="75" o:preferrelative="t" path="m@4@5l@4@11@9@11@9@5xe" filled="f" stroked="f">
             <v:stroke joinstyle="miter"/>
             <v:formulas>
@@ -375,7 +277,7 @@
           <v:shape id="_x0000_i1027" type="#_x0000_t75" style="width:168pt;height:63.75pt" o:ole="">
             <v:imagedata r:id="rId8" o:title=""/>
           </v:shape>
-          <o:OLEObject Type="Embed" ProgID="PBrush" ShapeID="_x0000_i1027" DrawAspect="Content" ObjectID="_1637856247" r:id="rId9"/>
+          <o:OLEObject Type="Embed" ProgID="PBrush" ShapeID="_x0000_i1027" DrawAspect="Content" ObjectID="_1637927918" r:id="rId9"/>
         </w:object>
       </w:r>
     </w:p>
@@ -1913,16 +1815,11 @@
         <w:t>SYSTEM DESIGN</w:t>
       </w:r>
       <w:r>
-        <w:t xml:space="preserve"> </w:t>
-      </w:r>
-      <w:proofErr w:type="gramStart"/>
-      <w:r>
-        <w:t>DOCUMENT</w:t>
+        <w:t xml:space="preserve"> DOCUMENT</w:t>
       </w:r>
       <w:r>
         <w:t>[</w:t>
       </w:r>
-      <w:proofErr w:type="gramEnd"/>
       <w:r>
         <w:fldChar w:fldCharType="begin"/>
       </w:r>
@@ -1944,15 +1841,7 @@
     </w:p>
     <w:p>
       <w:r>
-        <w:t xml:space="preserve">The System Design Document (SDD) is written after the initial system decomposition is </w:t>
-      </w:r>
-      <w:proofErr w:type="gramStart"/>
-      <w:r>
-        <w:t>done, and</w:t>
-      </w:r>
-      <w:proofErr w:type="gramEnd"/>
-      <w:r>
-        <w:t xml:space="preserve"> updated throughout the development. SDD describes the services provided by each subsystem. Although this section is usually empty or incomplete in the first versions of the SDD, this section serves as a reference for teams for the boundaries between their subsystems. The interface of each subsystem is derived from this section and detailed in the Object Design Document.</w:t>
+        <w:t>The System Design Document (SDD) is written after the initial system decomposition is done, and updated throughout the development. SDD describes the services provided by each subsystem. Although this section is usually empty or incomplete in the first versions of the SDD, this section serves as a reference for teams for the boundaries between their subsystems. The interface of each subsystem is derived from this section and detailed in the Object Design Document.</w:t>
       </w:r>
     </w:p>
     <w:p>
@@ -1980,21 +1869,7 @@
         <w:rPr>
           <w:color w:val="FF0000"/>
         </w:rPr>
-        <w:t>(</w:t>
-      </w:r>
-      <w:proofErr w:type="spellStart"/>
-      <w:r>
-        <w:rPr>
-          <w:color w:val="FF0000"/>
-        </w:rPr>
-        <w:t>Gizem</w:t>
-      </w:r>
-      <w:proofErr w:type="spellEnd"/>
-      <w:r>
-        <w:rPr>
-          <w:color w:val="FF0000"/>
-        </w:rPr>
-        <w:t>)</w:t>
+        <w:t>(Gizem)</w:t>
       </w:r>
     </w:p>
     <w:p>
@@ -2093,21 +1968,7 @@
         <w:rPr>
           <w:color w:val="FF0000"/>
         </w:rPr>
-        <w:t>(</w:t>
-      </w:r>
-      <w:proofErr w:type="spellStart"/>
-      <w:r>
-        <w:rPr>
-          <w:color w:val="FF0000"/>
-        </w:rPr>
-        <w:t>Mert</w:t>
-      </w:r>
-      <w:proofErr w:type="spellEnd"/>
-      <w:r>
-        <w:rPr>
-          <w:color w:val="FF0000"/>
-        </w:rPr>
-        <w:t>)</w:t>
+        <w:t>(Mert)</w:t>
       </w:r>
     </w:p>
     <w:p>
@@ -2182,21 +2043,7 @@
         <w:rPr>
           <w:color w:val="FF0000"/>
         </w:rPr>
-        <w:t>(</w:t>
-      </w:r>
-      <w:proofErr w:type="spellStart"/>
-      <w:r>
-        <w:rPr>
-          <w:color w:val="FF0000"/>
-        </w:rPr>
-        <w:t>Mert</w:t>
-      </w:r>
-      <w:proofErr w:type="spellEnd"/>
-      <w:r>
-        <w:rPr>
-          <w:color w:val="FF0000"/>
-        </w:rPr>
-        <w:t>)</w:t>
+        <w:t>(Mert)</w:t>
       </w:r>
     </w:p>
     <w:p>
@@ -2249,7 +2096,7 @@
           <w:noProof/>
         </w:rPr>
         <w:drawing>
-          <wp:inline distT="0" distB="0" distL="0" distR="0" wp14:anchorId="2D092AA4" wp14:editId="53B5A1A1">
+          <wp:inline distT="0" distB="0" distL="0" distR="0" wp14:anchorId="7011352C" wp14:editId="5F31D24B">
             <wp:extent cx="5029200" cy="2676525"/>
             <wp:effectExtent l="0" t="0" r="0" b="9525"/>
             <wp:docPr id="4" name="Picture 4" descr="A close up of a map&#10;&#10;Description automatically generated"/>
@@ -2392,8 +2239,6 @@
       <w:r>
         <w:t>Controller level is responsible for managing the user outputs and passing them to View level. Also, it provides appropriate inputs for the user. It establishes the connection between View and Model levels. It is decomposed into three components.</w:t>
       </w:r>
-      <w:bookmarkStart w:id="9" w:name="_GoBack"/>
-      <w:bookmarkEnd w:id="9"/>
     </w:p>
     <w:p>
       <w:pPr>
@@ -2448,11 +2293,11 @@
           <w:color w:val="FF0000"/>
         </w:rPr>
       </w:pPr>
-      <w:bookmarkStart w:id="10" w:name="_Toc433996781"/>
+      <w:bookmarkStart w:id="9" w:name="_Toc433996781"/>
       <w:r>
         <w:t>Hardware Software Mapping</w:t>
       </w:r>
-      <w:bookmarkEnd w:id="10"/>
+      <w:bookmarkEnd w:id="9"/>
       <w:r>
         <w:t xml:space="preserve"> </w:t>
       </w:r>
@@ -2470,7 +2315,7 @@
           <w:noProof/>
         </w:rPr>
         <w:drawing>
-          <wp:inline distT="0" distB="0" distL="0" distR="0" wp14:anchorId="7A068556" wp14:editId="67362B00">
+          <wp:inline distT="0" distB="0" distL="0" distR="0" wp14:anchorId="155D6416" wp14:editId="3AD5557E">
             <wp:extent cx="4581525" cy="3429000"/>
             <wp:effectExtent l="0" t="0" r="9525" b="0"/>
             <wp:docPr id="2" name="Picture 2" descr="A screenshot of text&#10;&#10;Description automatically generated"/>
@@ -2512,13 +2357,29 @@
         </w:drawing>
       </w:r>
     </w:p>
+    <w:p>
+      <w:pPr>
+        <w:jc w:val="center"/>
+        <w:rPr>
+          <w:i/>
+          <w:iCs/>
+        </w:rPr>
+      </w:pPr>
+      <w:r>
+        <w:rPr>
+          <w:i/>
+          <w:iCs/>
+        </w:rPr>
+        <w:t>Figure 2: Deployment Diagram</w:t>
+      </w:r>
+    </w:p>
     <w:p/>
+    <w:p>
+      <w:r>
+        <w:t>Online Ticket System is distributed to 3 layers named as User Machine, Web Server and Database Server. Based on an MVC architecture User Machine corresponds to View level, Web Server corresponds to Control level and Database Server corresponds to Model level. The User Machine layer will perform as the user interface of the client that handles user inputs and sends requests to the server. The Web Server layer that consists of Website Application (Django) component handles the client requests and performs changes or additions to the data accordingly. The Database Server layer consists of the PostgreSQL component which is used as the database management system (DBMS) that manages the data of the system. The system operates with a single database which ensures data integrity. However, it lacks on security because all the data, including users, can be accessed through the same database.</w:t>
+      </w:r>
+    </w:p>
     <w:p/>
-    <w:p>
-      <w:r>
-        <w:t>Describe how subsystems are assigned to hardware and off-the-shelf components. It also lists the issues introduced by multiple nodes and software reuse.</w:t>
-      </w:r>
-    </w:p>
     <w:p>
       <w:pPr>
         <w:pStyle w:val="Heading2"/>
@@ -2527,11 +2388,11 @@
           <w:numId w:val="5"/>
         </w:numPr>
       </w:pPr>
-      <w:bookmarkStart w:id="11" w:name="_Toc433996782"/>
+      <w:bookmarkStart w:id="10" w:name="_Toc433996782"/>
       <w:r>
         <w:t>Persistent Data Management</w:t>
       </w:r>
-      <w:bookmarkEnd w:id="11"/>
+      <w:bookmarkEnd w:id="10"/>
       <w:r>
         <w:t xml:space="preserve"> </w:t>
       </w:r>
@@ -2548,29 +2409,15 @@
           <w:rFonts w:ascii="Times-Italic" w:hAnsi="Times-Italic"/>
           <w:iCs/>
         </w:rPr>
-        <w:t>D</w:t>
-      </w:r>
-      <w:r>
-        <w:t xml:space="preserve">escribe the persistent data stored by the system and the </w:t>
-      </w:r>
-      <w:r>
-        <w:rPr>
-          <w:u w:val="single"/>
-        </w:rPr>
-        <w:t>data management infrastructure</w:t>
-      </w:r>
-      <w:r>
-        <w:t xml:space="preserve"> required for it. This section typically includes the description of </w:t>
-      </w:r>
-      <w:r>
-        <w:rPr>
-          <w:b/>
-          <w:u w:val="single"/>
-        </w:rPr>
-        <w:t>data schemes, the selection of a database, and the description of the encapsulation of the database</w:t>
-      </w:r>
-      <w:r>
-        <w:t>.</w:t>
+        <w:t xml:space="preserve">Online Ticket System is a web application that allows ticket purchase to its users. Therefore, it stores user accounts. The system stores date joined, email address, first name, last name, last login, user type, password and username of the users using PostgreSQL. The system also stores </w:t>
+      </w:r>
+      <w:r>
+        <w:rPr>
+          <w:rFonts w:ascii="Times-Italic" w:hAnsi="Times-Italic"/>
+          <w:iCs/>
+        </w:rPr>
+        <w:lastRenderedPageBreak/>
+        <w:t>events and stages to carry out its main services. Thus, the system stores stage, date, name, price, rules and quota of the events and address, place and quota of the stages. In addition, the system stores the tickets bought by the users, which include event, user and seat number fields.</w:t>
       </w:r>
       <w:r>
         <w:t xml:space="preserve"> </w:t>
@@ -2593,11 +2440,11 @@
           <w:numId w:val="5"/>
         </w:numPr>
       </w:pPr>
-      <w:bookmarkStart w:id="12" w:name="_Toc433996783"/>
+      <w:bookmarkStart w:id="11" w:name="_Toc433996783"/>
       <w:r>
         <w:t>Access Control and Security</w:t>
       </w:r>
-      <w:bookmarkEnd w:id="12"/>
+      <w:bookmarkEnd w:id="11"/>
       <w:r>
         <w:t xml:space="preserve"> </w:t>
       </w:r>
@@ -2609,15 +2456,142 @@
       </w:r>
     </w:p>
     <w:p>
-      <w:r>
+      <w:pPr>
         <w:rPr>
           <w:rFonts w:ascii="Times-Italic" w:hAnsi="Times-Italic"/>
           <w:iCs/>
         </w:rPr>
-        <w:t>D</w:t>
-      </w:r>
-      <w:r>
-        <w:t>escribe the user model of the system in terms of an access matrix. This section also describes security issues, such as the selection of an authentication mechanism, the use of encryption, and the management of keys.</w:t>
+      </w:pPr>
+      <w:r>
+        <w:rPr>
+          <w:rFonts w:ascii="Times-Italic" w:hAnsi="Times-Italic"/>
+          <w:iCs/>
+          <w:noProof/>
+        </w:rPr>
+        <w:drawing>
+          <wp:inline distT="0" distB="0" distL="0" distR="0" wp14:anchorId="253D90C7" wp14:editId="45E7D924">
+            <wp:extent cx="5760720" cy="3832225"/>
+            <wp:effectExtent l="0" t="0" r="0" b="0"/>
+            <wp:docPr id="1" name="Picture 1" descr="A screenshot of a cell phone&#10;&#10;Description automatically generated"/>
+            <wp:cNvGraphicFramePr>
+              <a:graphicFrameLocks xmlns:a="http://schemas.openxmlformats.org/drawingml/2006/main" noChangeAspect="1"/>
+            </wp:cNvGraphicFramePr>
+            <a:graphic xmlns:a="http://schemas.openxmlformats.org/drawingml/2006/main">
+              <a:graphicData uri="http://schemas.openxmlformats.org/drawingml/2006/picture">
+                <pic:pic xmlns:pic="http://schemas.openxmlformats.org/drawingml/2006/picture">
+                  <pic:nvPicPr>
+                    <pic:cNvPr id="1" name="accessmatrix.jpg"/>
+                    <pic:cNvPicPr/>
+                  </pic:nvPicPr>
+                  <pic:blipFill>
+                    <a:blip r:embed="rId15">
+                      <a:extLst>
+                        <a:ext uri="{28A0092B-C50C-407E-A947-70E740481C1C}">
+                          <a14:useLocalDpi xmlns:a14="http://schemas.microsoft.com/office/drawing/2010/main" val="0"/>
+                        </a:ext>
+                      </a:extLst>
+                    </a:blip>
+                    <a:stretch>
+                      <a:fillRect/>
+                    </a:stretch>
+                  </pic:blipFill>
+                  <pic:spPr>
+                    <a:xfrm>
+                      <a:off x="0" y="0"/>
+                      <a:ext cx="5760720" cy="3832225"/>
+                    </a:xfrm>
+                    <a:prstGeom prst="rect">
+                      <a:avLst/>
+                    </a:prstGeom>
+                  </pic:spPr>
+                </pic:pic>
+              </a:graphicData>
+            </a:graphic>
+          </wp:inline>
+        </w:drawing>
+      </w:r>
+    </w:p>
+    <w:p>
+      <w:pPr>
+        <w:jc w:val="center"/>
+        <w:rPr>
+          <w:rFonts w:ascii="Times-Italic" w:hAnsi="Times-Italic"/>
+          <w:i/>
+        </w:rPr>
+      </w:pPr>
+      <w:r>
+        <w:rPr>
+          <w:rFonts w:ascii="Times-Italic" w:hAnsi="Times-Italic"/>
+          <w:i/>
+        </w:rPr>
+        <w:t>Figure 3: Access Matrix</w:t>
+      </w:r>
+    </w:p>
+    <w:p>
+      <w:pPr>
+        <w:rPr>
+          <w:rFonts w:ascii="Times-Italic" w:hAnsi="Times-Italic"/>
+          <w:iCs/>
+        </w:rPr>
+      </w:pPr>
+    </w:p>
+    <w:p>
+      <w:pPr>
+        <w:rPr>
+          <w:rFonts w:ascii="Times-Italic" w:hAnsi="Times-Italic"/>
+          <w:iCs/>
+        </w:rPr>
+      </w:pPr>
+      <w:r>
+        <w:rPr>
+          <w:rFonts w:ascii="Times-Italic" w:hAnsi="Times-Italic"/>
+          <w:iCs/>
+        </w:rPr>
+        <w:t>The database server of Online Ticket System stores user information such as</w:t>
+      </w:r>
+      <w:r>
+        <w:rPr>
+          <w:rFonts w:ascii="Times-Italic" w:hAnsi="Times-Italic"/>
+          <w:iCs/>
+        </w:rPr>
+        <w:t xml:space="preserve"> </w:t>
+      </w:r>
+      <w:r>
+        <w:rPr>
+          <w:rFonts w:ascii="Times-Italic" w:hAnsi="Times-Italic"/>
+          <w:iCs/>
+        </w:rPr>
+        <w:t>email address, username, password etc. To ensure that the system establishes control and security, we aim to keep critical information as safe as possible by making use of the Hash Crypto Engine provided by the Django on the system’s database.</w:t>
+      </w:r>
+    </w:p>
+    <w:p>
+      <w:pPr>
+        <w:rPr>
+          <w:rFonts w:ascii="Times-Italic" w:hAnsi="Times-Italic"/>
+          <w:iCs/>
+        </w:rPr>
+      </w:pPr>
+      <w:r>
+        <w:rPr>
+          <w:rFonts w:ascii="Times-Italic" w:hAnsi="Times-Italic"/>
+          <w:iCs/>
+        </w:rPr>
+        <w:t xml:space="preserve">Hash Crypto Engine is a storage algorithm that can be used by Django. Since it enables a high level of flexibility and supports many applications, it is a commonly used default encryption feature for the database. Online Ticket System uses SHA-256 hash algorithm provided by the crypto engine to create almost-unique signatures. Therefore, critical data such as user passwords are stored securely. </w:t>
+      </w:r>
+    </w:p>
+    <w:p>
+      <w:pPr>
+        <w:rPr>
+          <w:rFonts w:ascii="Times-Italic" w:hAnsi="Times-Italic"/>
+          <w:iCs/>
+        </w:rPr>
+      </w:pPr>
+      <w:r>
+        <w:rPr>
+          <w:rFonts w:ascii="Times-Italic" w:hAnsi="Times-Italic"/>
+          <w:iCs/>
+        </w:rPr>
+        <w:t xml:space="preserve">Since, the encryption is managed in the Model level of the system, it is unnecessary to handle any encryption in the Web Server layer. </w:t>
       </w:r>
     </w:p>
     <w:p>
@@ -2628,12 +2602,11 @@
           <w:numId w:val="5"/>
         </w:numPr>
       </w:pPr>
-      <w:bookmarkStart w:id="13" w:name="_Toc433996784"/>
-      <w:r>
-        <w:lastRenderedPageBreak/>
+      <w:bookmarkStart w:id="12" w:name="_Toc433996784"/>
+      <w:r>
         <w:t>Global Software Control</w:t>
       </w:r>
-      <w:bookmarkEnd w:id="13"/>
+      <w:bookmarkEnd w:id="12"/>
       <w:r>
         <w:t xml:space="preserve"> </w:t>
       </w:r>
@@ -2641,34 +2614,12 @@
         <w:rPr>
           <w:color w:val="FF0000"/>
         </w:rPr>
-        <w:t>(</w:t>
-      </w:r>
-      <w:proofErr w:type="spellStart"/>
-      <w:r>
-        <w:rPr>
-          <w:color w:val="FF0000"/>
-        </w:rPr>
-        <w:t>Özay</w:t>
-      </w:r>
-      <w:proofErr w:type="spellEnd"/>
-      <w:r>
-        <w:rPr>
-          <w:color w:val="FF0000"/>
-        </w:rPr>
-        <w:t>)</w:t>
-      </w:r>
-    </w:p>
-    <w:p>
-      <w:r>
-        <w:t xml:space="preserve">Describe how the global software control is implemented. </w:t>
-      </w:r>
-      <w:proofErr w:type="gramStart"/>
-      <w:r>
-        <w:t>In particular, this</w:t>
-      </w:r>
-      <w:proofErr w:type="gramEnd"/>
-      <w:r>
-        <w:t xml:space="preserve"> section should describe how requests are initiated and how subsystems synchronize. This section should list and address synchronization and concurrency issues.</w:t>
+        <w:t>(Özay)</w:t>
+      </w:r>
+    </w:p>
+    <w:p>
+      <w:r>
+        <w:t>Describe how the global software control is implemented. In particular, this section should describe how requests are initiated and how subsystems synchronize. This section should list and address synchronization and concurrency issues.</w:t>
       </w:r>
     </w:p>
     <w:p>
@@ -2679,11 +2630,12 @@
           <w:numId w:val="5"/>
         </w:numPr>
       </w:pPr>
-      <w:bookmarkStart w:id="14" w:name="_Toc433996785"/>
-      <w:r>
+      <w:bookmarkStart w:id="13" w:name="_Toc433996785"/>
+      <w:r>
+        <w:lastRenderedPageBreak/>
         <w:t>Boundary Conditions</w:t>
       </w:r>
-      <w:bookmarkEnd w:id="14"/>
+      <w:bookmarkEnd w:id="13"/>
       <w:r>
         <w:t xml:space="preserve"> </w:t>
       </w:r>
@@ -2691,21 +2643,7 @@
         <w:rPr>
           <w:color w:val="FF0000"/>
         </w:rPr>
-        <w:t>(</w:t>
-      </w:r>
-      <w:proofErr w:type="spellStart"/>
-      <w:r>
-        <w:rPr>
-          <w:color w:val="FF0000"/>
-        </w:rPr>
-        <w:t>Özay</w:t>
-      </w:r>
-      <w:proofErr w:type="spellEnd"/>
-      <w:r>
-        <w:rPr>
-          <w:color w:val="FF0000"/>
-        </w:rPr>
-        <w:t>)</w:t>
+        <w:t>(Özay)</w:t>
       </w:r>
     </w:p>
     <w:p>
@@ -2721,11 +2659,11 @@
           <w:numId w:val="5"/>
         </w:numPr>
       </w:pPr>
-      <w:bookmarkStart w:id="15" w:name="_Toc433996786"/>
+      <w:bookmarkStart w:id="14" w:name="_Toc433996786"/>
       <w:r>
         <w:t>Subsystem Services</w:t>
       </w:r>
-      <w:bookmarkEnd w:id="15"/>
+      <w:bookmarkEnd w:id="14"/>
       <w:r>
         <w:t xml:space="preserve"> </w:t>
       </w:r>
@@ -2733,21 +2671,7 @@
         <w:rPr>
           <w:color w:val="FF0000"/>
         </w:rPr>
-        <w:t>(</w:t>
-      </w:r>
-      <w:proofErr w:type="spellStart"/>
-      <w:r>
-        <w:rPr>
-          <w:color w:val="FF0000"/>
-        </w:rPr>
-        <w:t>Özay</w:t>
-      </w:r>
-      <w:proofErr w:type="spellEnd"/>
-      <w:r>
-        <w:rPr>
-          <w:color w:val="FF0000"/>
-        </w:rPr>
-        <w:t>)</w:t>
+        <w:t>(Özay)</w:t>
       </w:r>
     </w:p>
     <w:p>
@@ -2772,11 +2696,11 @@
           <w:numId w:val="5"/>
         </w:numPr>
       </w:pPr>
-      <w:bookmarkStart w:id="16" w:name="_Toc433996787"/>
+      <w:bookmarkStart w:id="15" w:name="_Toc433996787"/>
       <w:r>
         <w:t>References</w:t>
       </w:r>
-      <w:bookmarkEnd w:id="16"/>
+      <w:bookmarkEnd w:id="15"/>
       <w:r>
         <w:t xml:space="preserve"> </w:t>
       </w:r>
@@ -2784,21 +2708,7 @@
         <w:rPr>
           <w:color w:val="FF0000"/>
         </w:rPr>
-        <w:t>(</w:t>
-      </w:r>
-      <w:proofErr w:type="spellStart"/>
-      <w:r>
-        <w:rPr>
-          <w:color w:val="FF0000"/>
-        </w:rPr>
-        <w:t>Özay</w:t>
-      </w:r>
-      <w:proofErr w:type="spellEnd"/>
-      <w:r>
-        <w:rPr>
-          <w:color w:val="FF0000"/>
-        </w:rPr>
-        <w:t>)</w:t>
+        <w:t>(Özay)</w:t>
       </w:r>
     </w:p>
     <w:p>
@@ -2844,51 +2754,14 @@
         </w:numPr>
         <w:spacing w:before="240"/>
       </w:pPr>
-      <w:bookmarkStart w:id="17" w:name="_Ref431126989"/>
-      <w:proofErr w:type="spellStart"/>
+      <w:bookmarkStart w:id="16" w:name="_Ref431126989"/>
       <w:r>
         <w:rPr>
           <w:rFonts w:cs="Times New Roman"/>
           <w:color w:val="000000"/>
           <w:szCs w:val="24"/>
         </w:rPr>
-        <w:t>Bruegge</w:t>
-      </w:r>
-      <w:proofErr w:type="spellEnd"/>
-      <w:r>
-        <w:rPr>
-          <w:rFonts w:cs="Times New Roman"/>
-          <w:color w:val="000000"/>
-          <w:szCs w:val="24"/>
-        </w:rPr>
-        <w:t xml:space="preserve"> B. &amp; </w:t>
-      </w:r>
-      <w:proofErr w:type="spellStart"/>
-      <w:r>
-        <w:rPr>
-          <w:rFonts w:cs="Times New Roman"/>
-          <w:color w:val="000000"/>
-          <w:szCs w:val="24"/>
-        </w:rPr>
-        <w:t>Dutoit</w:t>
-      </w:r>
-      <w:proofErr w:type="spellEnd"/>
-      <w:r>
-        <w:rPr>
-          <w:rFonts w:cs="Times New Roman"/>
-          <w:color w:val="000000"/>
-          <w:szCs w:val="24"/>
-        </w:rPr>
-        <w:t xml:space="preserve"> </w:t>
-      </w:r>
-      <w:proofErr w:type="gramStart"/>
-      <w:r>
-        <w:rPr>
-          <w:rFonts w:cs="Times New Roman"/>
-          <w:color w:val="000000"/>
-          <w:szCs w:val="24"/>
-        </w:rPr>
-        <w:t>A.H.</w:t>
+        <w:t>Bruegge B. &amp; Dutoit A.H.</w:t>
       </w:r>
       <w:r>
         <w:rPr>
@@ -2897,7 +2770,6 @@
         </w:rPr>
         <w:t>.</w:t>
       </w:r>
-      <w:proofErr w:type="gramEnd"/>
       <w:r>
         <w:t xml:space="preserve"> (2010). </w:t>
       </w:r>
@@ -2920,20 +2792,25 @@
       <w:r>
         <w:t xml:space="preserve"> ed.</w:t>
       </w:r>
+      <w:bookmarkEnd w:id="16"/>
+      <w:r>
+        <w:t xml:space="preserve"> </w:t>
+      </w:r>
+    </w:p>
+    <w:p>
+      <w:pPr>
+        <w:pStyle w:val="TOCHeading"/>
+      </w:pPr>
+    </w:p>
+    <w:p/>
+    <w:p/>
+    <w:p>
+      <w:bookmarkStart w:id="17" w:name="_GoBack"/>
       <w:bookmarkEnd w:id="17"/>
-      <w:r>
-        <w:t xml:space="preserve"> </w:t>
-      </w:r>
-    </w:p>
-    <w:p>
-      <w:pPr>
-        <w:pStyle w:val="TOCHeading"/>
-      </w:pPr>
-    </w:p>
-    <w:p/>
+    </w:p>
     <w:sectPr>
-      <w:footerReference w:type="default" r:id="rId15"/>
-      <w:footerReference w:type="first" r:id="rId16"/>
+      <w:footerReference w:type="default" r:id="rId16"/>
+      <w:footerReference w:type="first" r:id="rId17"/>
       <w:pgSz w:w="11906" w:h="16838"/>
       <w:pgMar w:top="1135" w:right="1417" w:bottom="1417" w:left="1417" w:header="708" w:footer="708" w:gutter="0"/>
       <w:pgNumType w:start="1"/>
@@ -4836,6 +4713,7 @@
     <w:lsdException w:name="HTML Sample" w:semiHidden="1" w:unhideWhenUsed="1"/>
     <w:lsdException w:name="HTML Typewriter" w:semiHidden="1" w:unhideWhenUsed="1"/>
     <w:lsdException w:name="HTML Variable" w:semiHidden="1" w:unhideWhenUsed="1"/>
+    <w:lsdException w:name="Normal Table" w:semiHidden="1" w:unhideWhenUsed="1"/>
     <w:lsdException w:name="annotation subject" w:semiHidden="1" w:unhideWhenUsed="1"/>
     <w:lsdException w:name="No List" w:semiHidden="1" w:unhideWhenUsed="1"/>
     <w:lsdException w:name="Outline List 1" w:semiHidden="1" w:unhideWhenUsed="1"/>
@@ -4882,8 +4760,10 @@
     <w:lsdException w:name="Table Subtle 2" w:semiHidden="1" w:unhideWhenUsed="1"/>
     <w:lsdException w:name="Table Web 1" w:semiHidden="1" w:unhideWhenUsed="1"/>
     <w:lsdException w:name="Table Web 2" w:semiHidden="1" w:unhideWhenUsed="1"/>
+    <w:lsdException w:name="Table Web 3" w:semiHidden="1" w:unhideWhenUsed="1"/>
     <w:lsdException w:name="Balloon Text" w:semiHidden="1" w:unhideWhenUsed="1"/>
     <w:lsdException w:name="Table Grid" w:uiPriority="59"/>
+    <w:lsdException w:name="Table Theme" w:semiHidden="1" w:unhideWhenUsed="1"/>
     <w:lsdException w:name="Placeholder Text" w:semiHidden="1"/>
     <w:lsdException w:name="No Spacing" w:uiPriority="1" w:qFormat="1"/>
     <w:lsdException w:name="Light Shading" w:uiPriority="60"/>
@@ -5762,7 +5642,7 @@
 </file>
 
 <file path=customXml/itemProps1.xml><?xml version="1.0" encoding="utf-8"?>
-<ds:datastoreItem xmlns:ds="http://schemas.openxmlformats.org/officeDocument/2006/customXml" ds:itemID="{354AB709-7B6B-4771-A453-5260DA299876}">
+<ds:datastoreItem xmlns:ds="http://schemas.openxmlformats.org/officeDocument/2006/customXml" ds:itemID="{9F120C74-A49A-4D12-8DB0-102023E7F090}">
   <ds:schemaRefs>
     <ds:schemaRef ds:uri="http://schemas.openxmlformats.org/officeDocument/2006/bibliography"/>
   </ds:schemaRefs>

</xml_diff>